<commit_message>
update: table of content
</commit_message>
<xml_diff>
--- a/report.docx
+++ b/report.docx
@@ -14,9 +14,7 @@
       <w:bookmarkStart w:id="0" w:name="_Hlk480730209"/>
       <w:bookmarkEnd w:id="0"/>
       <w:r>
-        <w:rPr>
-          <w:color w:val="auto"/>
-        </w:rPr>
+        <w:rPr/>
         <w:drawing>
           <wp:inline distT="0" distB="0" distL="0" distR="0">
             <wp:extent cx="685800" cy="647065"/>
@@ -934,27 +932,7 @@
         </w:rPr>
         <w:t>Руководитель работы</w:t>
         <w:tab/>
-        <w:t xml:space="preserve">_______________ </w:t>
-      </w:r>
-      <w:r>
-        <w:rPr>
-          <w:color w:val="000000"/>
-          <w:sz w:val="24"/>
-          <w:szCs w:val="24"/>
-          <w:shd w:fill="auto" w:val="clear"/>
-          <w:lang w:val="ru-RU" w:bidi="ar-SA"/>
-        </w:rPr>
-        <w:t xml:space="preserve">ст. преподаватель </w:t>
-      </w:r>
-      <w:r>
-        <w:rPr>
-          <w:color w:val="000000"/>
-          <w:sz w:val="24"/>
-          <w:szCs w:val="24"/>
-          <w:shd w:fill="auto" w:val="clear"/>
-          <w:lang w:val="ru-RU" w:bidi="ar-SA"/>
-        </w:rPr>
-        <w:t>Мартыненко А.М.</w:t>
+        <w:t>_______________ ст. преподаватель Мартыненко А.М.</w:t>
       </w:r>
       <w:r>
         <w:rPr>
@@ -2070,43 +2048,7 @@
                 <w:sz w:val="24"/>
                 <w:lang w:val="ru-RU" w:bidi="ar-SA"/>
               </w:rPr>
-              <w:t>11</w:t>
-            </w:r>
-            <w:r>
-              <w:rPr>
-                <w:rFonts w:cs="Times New Roman" w:ascii="Times New Roman" w:hAnsi="Times New Roman"/>
-                <w:color w:val="auto"/>
-                <w:sz w:val="24"/>
-                <w:lang w:val="ru-RU" w:bidi="ar-SA"/>
-              </w:rPr>
-              <w:t>.0</w:t>
-            </w:r>
-            <w:r>
-              <w:rPr>
-                <w:rFonts w:cs="Times New Roman" w:ascii="Times New Roman" w:hAnsi="Times New Roman"/>
-                <w:color w:val="auto"/>
-                <w:sz w:val="24"/>
-                <w:lang w:val="ru-RU" w:bidi="ar-SA"/>
-              </w:rPr>
-              <w:t>2</w:t>
-            </w:r>
-            <w:r>
-              <w:rPr>
-                <w:rFonts w:cs="Times New Roman" w:ascii="Times New Roman" w:hAnsi="Times New Roman"/>
-                <w:color w:val="auto"/>
-                <w:sz w:val="24"/>
-                <w:lang w:val="ru-RU" w:bidi="ar-SA"/>
-              </w:rPr>
-              <w:t>.20</w:t>
-            </w:r>
-            <w:r>
-              <w:rPr>
-                <w:rFonts w:cs="Times New Roman" w:ascii="Times New Roman" w:hAnsi="Times New Roman"/>
-                <w:color w:val="auto"/>
-                <w:sz w:val="24"/>
-                <w:lang w:val="ru-RU" w:bidi="ar-SA"/>
-              </w:rPr>
-              <w:t>22</w:t>
+              <w:t>11.02.2022</w:t>
             </w:r>
           </w:p>
         </w:tc>
@@ -2199,57 +2141,7 @@
                 <w:szCs w:val="24"/>
                 <w:lang w:val="ru-RU" w:bidi="ar-SA"/>
               </w:rPr>
-              <w:t>0</w:t>
-            </w:r>
-            <w:r>
-              <w:rPr>
-                <w:rFonts w:cs="Times New Roman" w:ascii="Times New Roman" w:hAnsi="Times New Roman"/>
-                <w:color w:val="auto"/>
-                <w:sz w:val="24"/>
-                <w:szCs w:val="24"/>
-                <w:lang w:val="ru-RU" w:bidi="ar-SA"/>
-              </w:rPr>
-              <w:t>1</w:t>
-            </w:r>
-            <w:r>
-              <w:rPr>
-                <w:rFonts w:cs="Times New Roman" w:ascii="Times New Roman" w:hAnsi="Times New Roman"/>
-                <w:color w:val="auto"/>
-                <w:sz w:val="24"/>
-                <w:szCs w:val="24"/>
-                <w:lang w:val="ru-RU" w:bidi="ar-SA"/>
-              </w:rPr>
-              <w:t>.0</w:t>
-            </w:r>
-            <w:r>
-              <w:rPr>
-                <w:rFonts w:cs="Times New Roman" w:ascii="Times New Roman" w:hAnsi="Times New Roman"/>
-                <w:color w:val="auto"/>
-                <w:sz w:val="24"/>
-                <w:szCs w:val="24"/>
-                <w:lang w:val="ru-RU" w:bidi="ar-SA"/>
-              </w:rPr>
-              <w:t>3</w:t>
-            </w:r>
-            <w:r>
-              <w:rPr>
-                <w:rFonts w:cs="Times New Roman" w:ascii="Times New Roman" w:hAnsi="Times New Roman"/>
-                <w:color w:val="auto"/>
-                <w:sz w:val="24"/>
-                <w:szCs w:val="24"/>
-                <w:lang w:val="ru-RU" w:bidi="ar-SA"/>
-              </w:rPr>
-              <w:t>.20</w:t>
-            </w:r>
-            <w:r>
-              <w:rPr>
-                <w:rFonts w:cs="Times New Roman" w:ascii="Times New Roman" w:hAnsi="Times New Roman"/>
-                <w:color w:val="auto"/>
-                <w:sz w:val="24"/>
-                <w:szCs w:val="24"/>
-                <w:lang w:val="ru-RU" w:bidi="ar-SA"/>
-              </w:rPr>
-              <w:t>22</w:t>
+              <w:t>01.03.2022</w:t>
             </w:r>
           </w:p>
         </w:tc>
@@ -2342,37 +2234,7 @@
                 <w:szCs w:val="24"/>
                 <w:lang w:val="ru-RU" w:bidi="ar-SA"/>
               </w:rPr>
-              <w:t>17.0</w:t>
-            </w:r>
-            <w:r>
-              <w:rPr>
-                <w:rFonts w:cs="Times New Roman" w:ascii="Times New Roman" w:hAnsi="Times New Roman"/>
-                <w:color w:val="auto"/>
-                <w:sz w:val="24"/>
-                <w:szCs w:val="24"/>
-                <w:lang w:val="ru-RU" w:bidi="ar-SA"/>
-              </w:rPr>
-              <w:t>4</w:t>
-            </w:r>
-            <w:r>
-              <w:rPr>
-                <w:rFonts w:cs="Times New Roman" w:ascii="Times New Roman" w:hAnsi="Times New Roman"/>
-                <w:color w:val="auto"/>
-                <w:sz w:val="24"/>
-                <w:szCs w:val="24"/>
-                <w:lang w:val="ru-RU" w:bidi="ar-SA"/>
-              </w:rPr>
-              <w:t>.20</w:t>
-            </w:r>
-            <w:r>
-              <w:rPr>
-                <w:rFonts w:cs="Times New Roman" w:ascii="Times New Roman" w:hAnsi="Times New Roman"/>
-                <w:color w:val="auto"/>
-                <w:sz w:val="24"/>
-                <w:szCs w:val="24"/>
-                <w:lang w:val="ru-RU" w:bidi="ar-SA"/>
-              </w:rPr>
-              <w:t>22</w:t>
+              <w:t>17.04.2022</w:t>
             </w:r>
           </w:p>
         </w:tc>
@@ -2465,47 +2327,7 @@
                 <w:szCs w:val="24"/>
                 <w:lang w:val="ru-RU" w:bidi="ar-SA"/>
               </w:rPr>
-              <w:t>22</w:t>
-            </w:r>
-            <w:r>
-              <w:rPr>
-                <w:rFonts w:cs="Times New Roman" w:ascii="Times New Roman" w:hAnsi="Times New Roman"/>
-                <w:color w:val="auto"/>
-                <w:sz w:val="24"/>
-                <w:szCs w:val="24"/>
-                <w:lang w:val="ru-RU" w:bidi="ar-SA"/>
-              </w:rPr>
-              <w:t>.0</w:t>
-            </w:r>
-            <w:r>
-              <w:rPr>
-                <w:rFonts w:cs="Times New Roman" w:ascii="Times New Roman" w:hAnsi="Times New Roman"/>
-                <w:color w:val="auto"/>
-                <w:sz w:val="24"/>
-                <w:szCs w:val="24"/>
-                <w:lang w:val="ru-RU" w:bidi="ar-SA"/>
-              </w:rPr>
-              <w:t>4</w:t>
-            </w:r>
-            <w:r>
-              <w:rPr>
-                <w:rFonts w:cs="Times New Roman" w:ascii="Times New Roman" w:hAnsi="Times New Roman"/>
-                <w:color w:val="auto"/>
-                <w:sz w:val="24"/>
-                <w:szCs w:val="24"/>
-                <w:lang w:val="ru-RU" w:bidi="ar-SA"/>
-              </w:rPr>
-              <w:t>.20</w:t>
-            </w:r>
-            <w:r>
-              <w:rPr>
-                <w:rFonts w:cs="Times New Roman" w:ascii="Times New Roman" w:hAnsi="Times New Roman"/>
-                <w:color w:val="auto"/>
-                <w:sz w:val="24"/>
-                <w:szCs w:val="24"/>
-                <w:lang w:val="ru-RU" w:bidi="ar-SA"/>
-              </w:rPr>
-              <w:t>22</w:t>
+              <w:t>22.04.2022</w:t>
             </w:r>
           </w:p>
         </w:tc>
@@ -2598,37 +2420,7 @@
                 <w:szCs w:val="24"/>
                 <w:lang w:val="ru-RU" w:bidi="ar-SA"/>
               </w:rPr>
-              <w:t>23.0</w:t>
-            </w:r>
-            <w:r>
-              <w:rPr>
-                <w:rFonts w:cs="Times New Roman" w:ascii="Times New Roman" w:hAnsi="Times New Roman"/>
-                <w:color w:val="auto"/>
-                <w:sz w:val="24"/>
-                <w:szCs w:val="24"/>
-                <w:lang w:val="ru-RU" w:bidi="ar-SA"/>
-              </w:rPr>
-              <w:t>4</w:t>
-            </w:r>
-            <w:r>
-              <w:rPr>
-                <w:rFonts w:cs="Times New Roman" w:ascii="Times New Roman" w:hAnsi="Times New Roman"/>
-                <w:color w:val="auto"/>
-                <w:sz w:val="24"/>
-                <w:szCs w:val="24"/>
-                <w:lang w:val="ru-RU" w:bidi="ar-SA"/>
-              </w:rPr>
-              <w:t>.20</w:t>
-            </w:r>
-            <w:r>
-              <w:rPr>
-                <w:rFonts w:cs="Times New Roman" w:ascii="Times New Roman" w:hAnsi="Times New Roman"/>
-                <w:color w:val="auto"/>
-                <w:sz w:val="24"/>
-                <w:szCs w:val="24"/>
-                <w:lang w:val="ru-RU" w:bidi="ar-SA"/>
-              </w:rPr>
-              <w:t>22</w:t>
+              <w:t>23.04.2022</w:t>
             </w:r>
           </w:p>
         </w:tc>
@@ -2721,37 +2513,7 @@
                 <w:szCs w:val="24"/>
                 <w:lang w:val="ru-RU" w:bidi="ar-SA"/>
               </w:rPr>
-              <w:t>10.0</w:t>
-            </w:r>
-            <w:r>
-              <w:rPr>
-                <w:rFonts w:cs="Times New Roman" w:ascii="Times New Roman" w:hAnsi="Times New Roman"/>
-                <w:color w:val="auto"/>
-                <w:sz w:val="24"/>
-                <w:szCs w:val="24"/>
-                <w:lang w:val="ru-RU" w:bidi="ar-SA"/>
-              </w:rPr>
-              <w:t>5</w:t>
-            </w:r>
-            <w:r>
-              <w:rPr>
-                <w:rFonts w:cs="Times New Roman" w:ascii="Times New Roman" w:hAnsi="Times New Roman"/>
-                <w:color w:val="auto"/>
-                <w:sz w:val="24"/>
-                <w:szCs w:val="24"/>
-                <w:lang w:val="ru-RU" w:bidi="ar-SA"/>
-              </w:rPr>
-              <w:t>.20</w:t>
-            </w:r>
-            <w:r>
-              <w:rPr>
-                <w:rFonts w:cs="Times New Roman" w:ascii="Times New Roman" w:hAnsi="Times New Roman"/>
-                <w:color w:val="auto"/>
-                <w:sz w:val="24"/>
-                <w:szCs w:val="24"/>
-                <w:lang w:val="ru-RU" w:bidi="ar-SA"/>
-              </w:rPr>
-              <w:t>22</w:t>
+              <w:t>10.05.2022</w:t>
             </w:r>
           </w:p>
         </w:tc>
@@ -2844,37 +2606,7 @@
                 <w:szCs w:val="24"/>
                 <w:lang w:val="ru-RU" w:bidi="ar-SA"/>
               </w:rPr>
-              <w:t>17.0</w:t>
-            </w:r>
-            <w:r>
-              <w:rPr>
-                <w:rFonts w:cs="Times New Roman" w:ascii="Times New Roman" w:hAnsi="Times New Roman"/>
-                <w:color w:val="auto"/>
-                <w:sz w:val="24"/>
-                <w:szCs w:val="24"/>
-                <w:lang w:val="ru-RU" w:bidi="ar-SA"/>
-              </w:rPr>
-              <w:t>6</w:t>
-            </w:r>
-            <w:r>
-              <w:rPr>
-                <w:rFonts w:cs="Times New Roman" w:ascii="Times New Roman" w:hAnsi="Times New Roman"/>
-                <w:color w:val="auto"/>
-                <w:sz w:val="24"/>
-                <w:szCs w:val="24"/>
-                <w:lang w:val="ru-RU" w:bidi="ar-SA"/>
-              </w:rPr>
-              <w:t>.20</w:t>
-            </w:r>
-            <w:r>
-              <w:rPr>
-                <w:rFonts w:cs="Times New Roman" w:ascii="Times New Roman" w:hAnsi="Times New Roman"/>
-                <w:color w:val="auto"/>
-                <w:sz w:val="24"/>
-                <w:szCs w:val="24"/>
-                <w:lang w:val="ru-RU" w:bidi="ar-SA"/>
-              </w:rPr>
-              <w:t>22</w:t>
+              <w:t>17.06.2022</w:t>
             </w:r>
           </w:p>
         </w:tc>
@@ -2967,57 +2699,7 @@
                 <w:szCs w:val="24"/>
                 <w:lang w:val="ru-RU" w:bidi="ar-SA"/>
               </w:rPr>
-              <w:t>2</w:t>
-            </w:r>
-            <w:r>
-              <w:rPr>
-                <w:rFonts w:cs="Times New Roman" w:ascii="Times New Roman" w:hAnsi="Times New Roman"/>
-                <w:color w:val="auto"/>
-                <w:sz w:val="24"/>
-                <w:szCs w:val="24"/>
-                <w:lang w:val="ru-RU" w:bidi="ar-SA"/>
-              </w:rPr>
-              <w:t>7</w:t>
-            </w:r>
-            <w:r>
-              <w:rPr>
-                <w:rFonts w:cs="Times New Roman" w:ascii="Times New Roman" w:hAnsi="Times New Roman"/>
-                <w:color w:val="auto"/>
-                <w:sz w:val="24"/>
-                <w:szCs w:val="24"/>
-                <w:lang w:val="ru-RU" w:bidi="ar-SA"/>
-              </w:rPr>
-              <w:t>.0</w:t>
-            </w:r>
-            <w:r>
-              <w:rPr>
-                <w:rFonts w:cs="Times New Roman" w:ascii="Times New Roman" w:hAnsi="Times New Roman"/>
-                <w:color w:val="auto"/>
-                <w:sz w:val="24"/>
-                <w:szCs w:val="24"/>
-                <w:lang w:val="ru-RU" w:bidi="ar-SA"/>
-              </w:rPr>
-              <w:t>6</w:t>
-            </w:r>
-            <w:r>
-              <w:rPr>
-                <w:rFonts w:cs="Times New Roman" w:ascii="Times New Roman" w:hAnsi="Times New Roman"/>
-                <w:color w:val="auto"/>
-                <w:sz w:val="24"/>
-                <w:szCs w:val="24"/>
-                <w:lang w:val="ru-RU" w:bidi="ar-SA"/>
-              </w:rPr>
-              <w:t>.20</w:t>
-            </w:r>
-            <w:r>
-              <w:rPr>
-                <w:rFonts w:cs="Times New Roman" w:ascii="Times New Roman" w:hAnsi="Times New Roman"/>
-                <w:color w:val="auto"/>
-                <w:sz w:val="24"/>
-                <w:szCs w:val="24"/>
-                <w:lang w:val="ru-RU" w:bidi="ar-SA"/>
-              </w:rPr>
-              <w:t>22</w:t>
+              <w:t>27.06.2022</w:t>
             </w:r>
           </w:p>
         </w:tc>
@@ -3118,67 +2800,7 @@
           <w:szCs w:val="24"/>
           <w:lang w:val="ru-RU" w:bidi="ar-SA"/>
         </w:rPr>
-        <w:t xml:space="preserve">Дата выдачи задания </w:t>
-      </w:r>
-      <w:r>
-        <w:rPr>
-          <w:rFonts w:cs="Times New Roman" w:ascii="Times New Roman" w:hAnsi="Times New Roman"/>
-          <w:color w:val="auto"/>
-          <w:sz w:val="24"/>
-          <w:szCs w:val="24"/>
-          <w:lang w:val="ru-RU" w:bidi="ar-SA"/>
-        </w:rPr>
-        <w:t>01</w:t>
-      </w:r>
-      <w:r>
-        <w:rPr>
-          <w:rFonts w:cs="Times New Roman" w:ascii="Times New Roman" w:hAnsi="Times New Roman"/>
-          <w:color w:val="auto"/>
-          <w:sz w:val="24"/>
-          <w:szCs w:val="24"/>
-          <w:lang w:val="ru-RU" w:bidi="ar-SA"/>
-        </w:rPr>
-        <w:t>.</w:t>
-      </w:r>
-      <w:r>
-        <w:rPr>
-          <w:rFonts w:cs="Times New Roman" w:ascii="Times New Roman" w:hAnsi="Times New Roman"/>
-          <w:color w:val="auto"/>
-          <w:sz w:val="24"/>
-          <w:szCs w:val="24"/>
-          <w:lang w:val="ru-RU" w:bidi="ar-SA"/>
-        </w:rPr>
-        <w:t>02</w:t>
-      </w:r>
-      <w:r>
-        <w:rPr>
-          <w:rFonts w:cs="Times New Roman" w:ascii="Times New Roman" w:hAnsi="Times New Roman"/>
-          <w:color w:val="auto"/>
-          <w:sz w:val="24"/>
-          <w:szCs w:val="24"/>
-          <w:lang w:val="ru-RU" w:bidi="ar-SA"/>
-        </w:rPr>
-        <w:t>.20</w:t>
-      </w:r>
-      <w:r>
-        <w:rPr>
-          <w:rFonts w:cs="Times New Roman" w:ascii="Times New Roman" w:hAnsi="Times New Roman"/>
-          <w:color w:val="auto"/>
-          <w:sz w:val="24"/>
-          <w:szCs w:val="24"/>
-          <w:lang w:val="ru-RU" w:bidi="ar-SA"/>
-        </w:rPr>
-        <w:t>22</w:t>
-      </w:r>
-      <w:r>
-        <w:rPr>
-          <w:rFonts w:cs="Times New Roman" w:ascii="Times New Roman" w:hAnsi="Times New Roman"/>
-          <w:color w:val="auto"/>
-          <w:sz w:val="24"/>
-          <w:szCs w:val="24"/>
-          <w:lang w:val="ru-RU" w:bidi="ar-SA"/>
-        </w:rPr>
-        <w:t xml:space="preserve"> года</w:t>
+        <w:t>Дата выдачи задания 01.02.2022 года</w:t>
       </w:r>
     </w:p>
     <w:p>
@@ -3225,15 +2847,6 @@
           <w:lang w:val="ru-RU" w:bidi="ar-SA"/>
         </w:rPr>
         <w:tab/>
-      </w:r>
-      <w:r>
-        <w:rPr>
-          <w:rFonts w:cs="Times New Roman" w:ascii="Times New Roman" w:hAnsi="Times New Roman"/>
-          <w:color w:val="auto"/>
-          <w:sz w:val="24"/>
-          <w:szCs w:val="24"/>
-          <w:lang w:val="ru-RU" w:bidi="ar-SA"/>
-        </w:rPr>
         <w:t>И. И. Иванов</w:t>
       </w:r>
     </w:p>
@@ -3293,15 +2906,6 @@
           <w:lang w:val="ru-RU" w:bidi="ar-SA"/>
         </w:rPr>
         <w:tab/>
-      </w:r>
-      <w:r>
-        <w:rPr>
-          <w:rFonts w:cs="Times New Roman" w:ascii="Times New Roman" w:hAnsi="Times New Roman"/>
-          <w:color w:val="auto"/>
-          <w:sz w:val="24"/>
-          <w:szCs w:val="24"/>
-          <w:lang w:val="ru-RU" w:bidi="ar-SA"/>
-        </w:rPr>
         <w:t>А. М. Мартыненко</w:t>
       </w:r>
     </w:p>
@@ -3364,42 +2968,7 @@
           <w:color w:val="auto"/>
           <w:lang w:eastAsia="zh-CN"/>
         </w:rPr>
-        <w:t xml:space="preserve">Отчет о курсовой работе: </w:t>
-      </w:r>
-      <w:r>
-        <w:rPr>
-          <w:color w:val="auto"/>
-          <w:lang w:eastAsia="zh-CN"/>
-        </w:rPr>
-        <w:t>53</w:t>
-      </w:r>
-      <w:r>
-        <w:rPr>
-          <w:color w:val="auto"/>
-          <w:lang w:eastAsia="zh-CN"/>
-        </w:rPr>
-        <w:t xml:space="preserve"> </w:t>
-      </w:r>
-      <w:r>
-        <w:rPr>
-          <w:color w:val="auto"/>
-          <w:lang w:eastAsia="zh-CN"/>
-        </w:rPr>
-        <w:t xml:space="preserve">c., </w:t>
-      </w:r>
-      <w:r>
-        <w:rPr>
-          <w:color w:val="auto"/>
-          <w:lang w:eastAsia="zh-CN"/>
-        </w:rPr>
-        <w:t>5</w:t>
-      </w:r>
-      <w:r>
-        <w:rPr>
-          <w:color w:val="auto"/>
-          <w:lang w:eastAsia="zh-CN"/>
-        </w:rPr>
-        <w:t xml:space="preserve"> рис., 0 табл., 2 приложения, 11 источников.</w:t>
+        <w:t>Отчет о курсовой работе: 53 c., 5 рис., 0 табл., 2 приложения, 11 источников.</w:t>
       </w:r>
     </w:p>
     <w:p>
@@ -3865,23 +3434,6 @@
           <w:lang w:val="ru-RU" w:bidi="ar-SA"/>
         </w:rPr>
         <w:t>СОДЕРЖАНИЕ</w:t>
-      </w:r>
-    </w:p>
-    <w:p>
-      <w:pPr>
-        <w:pStyle w:val="Normal"/>
-        <w:jc w:val="center"/>
-        <w:rPr>
-          <w:rFonts w:ascii="Times New Roman" w:hAnsi="Times New Roman" w:cs="Times New Roman"/>
-          <w:b/>
-          <w:b/>
-          <w:lang w:val="ru-RU" w:bidi="ar-SA"/>
-        </w:rPr>
-      </w:pPr>
-      <w:r>
-        <w:rPr>
-          <w:color w:val="auto"/>
-        </w:rPr>
       </w:r>
     </w:p>
     <w:sdt>
@@ -3905,22 +3457,16 @@
             <w:fldChar w:fldCharType="begin"/>
           </w:r>
           <w:r>
-            <w:rPr>
-              <w:color w:val="auto"/>
-            </w:rPr>
+            <w:rPr/>
             <w:instrText xml:space="preserve"> TOC \o "1-3" \h</w:instrText>
           </w:r>
           <w:r>
-            <w:rPr>
-              <w:color w:val="auto"/>
-            </w:rPr>
+            <w:rPr/>
             <w:fldChar w:fldCharType="separate"/>
           </w:r>
           <w:hyperlink w:anchor="__RefHeading___Toc12566_3889738379">
             <w:r>
-              <w:rPr>
-                <w:color w:val="auto"/>
-              </w:rPr>
+              <w:rPr/>
               <w:t>ВВЕДЕНИЕ</w:t>
               <w:tab/>
               <w:t>5</w:t>
@@ -3938,12 +3484,10 @@
           </w:pPr>
           <w:hyperlink w:anchor="__RefHeading___Toc494639103">
             <w:r>
-              <w:rPr>
-                <w:color w:val="auto"/>
-              </w:rPr>
+              <w:rPr/>
               <w:t>1 АНАЛИЗ ПРЕДМЕТНОЙ ОБЛАСТИ</w:t>
               <w:tab/>
-              <w:t>6</w:t>
+              <w:t>7</w:t>
             </w:r>
           </w:hyperlink>
         </w:p>
@@ -3958,19 +3502,10 @@
           </w:pPr>
           <w:hyperlink w:anchor="__RefHeading___Toc494639104">
             <w:r>
-              <w:rPr>
-                <w:i w:val="false"/>
-                <w:iCs w:val="false"/>
-                <w:color w:val="auto"/>
-              </w:rPr>
+              <w:rPr/>
               <w:t>1.1 Состояние вопроса</w:t>
-            </w:r>
-            <w:r>
-              <w:rPr>
-                <w:color w:val="auto"/>
-              </w:rPr>
               <w:tab/>
-              <w:t>6</w:t>
+              <w:t>7</w:t>
             </w:r>
           </w:hyperlink>
         </w:p>
@@ -3985,18 +3520,10 @@
           </w:pPr>
           <w:hyperlink w:anchor="__RefHeading___Toc494639105">
             <w:r>
-              <w:rPr>
-                <w:i w:val="false"/>
-                <w:color w:val="auto"/>
-              </w:rPr>
+              <w:rPr/>
               <w:t>1.2 Актуальность и цель работы</w:t>
-            </w:r>
-            <w:r>
-              <w:rPr>
-                <w:color w:val="auto"/>
-              </w:rPr>
               <w:tab/>
-              <w:t>6</w:t>
+              <w:t>7</w:t>
             </w:r>
           </w:hyperlink>
         </w:p>
@@ -4011,12 +3538,10 @@
           </w:pPr>
           <w:hyperlink w:anchor="__RefHeading___Toc494639106">
             <w:r>
-              <w:rPr>
-                <w:color w:val="auto"/>
-              </w:rPr>
+              <w:rPr/>
               <w:t>2 ТЕХНИЧЕСКОЕ ЗАДАНИЕ</w:t>
               <w:tab/>
-              <w:t>8</w:t>
+              <w:t>9</w:t>
             </w:r>
           </w:hyperlink>
         </w:p>
@@ -4031,12 +3556,10 @@
           </w:pPr>
           <w:hyperlink w:anchor="__RefHeading___Toc494639107">
             <w:r>
-              <w:rPr>
-                <w:color w:val="auto"/>
-              </w:rPr>
+              <w:rPr/>
               <w:t>2.1 Описание области применения и исходных данных приложения</w:t>
               <w:tab/>
-              <w:t>8</w:t>
+              <w:t>9</w:t>
             </w:r>
           </w:hyperlink>
         </w:p>
@@ -4051,12 +3574,10 @@
           </w:pPr>
           <w:hyperlink w:anchor="__RefHeading___Toc494639108">
             <w:r>
-              <w:rPr>
-                <w:color w:val="auto"/>
-              </w:rPr>
+              <w:rPr/>
               <w:t>2.2 Требования к пользовательским интерфейсам</w:t>
               <w:tab/>
-              <w:t>8</w:t>
+              <w:t>10</w:t>
             </w:r>
           </w:hyperlink>
         </w:p>
@@ -4071,12 +3592,10 @@
           </w:pPr>
           <w:hyperlink w:anchor="__RefHeading___Toc494639109">
             <w:r>
-              <w:rPr>
-                <w:color w:val="auto"/>
-              </w:rPr>
+              <w:rPr/>
               <w:t>2.3 Требования к аппаратным, программным и коммуникационным интерфейсам</w:t>
               <w:tab/>
-              <w:t>9</w:t>
+              <w:t>11</w:t>
             </w:r>
           </w:hyperlink>
         </w:p>
@@ -4091,12 +3610,10 @@
           </w:pPr>
           <w:hyperlink w:anchor="__RefHeading___Toc494639110">
             <w:r>
-              <w:rPr>
-                <w:color w:val="auto"/>
-              </w:rPr>
+              <w:rPr/>
               <w:t>2.4 Требования к пользователям продукта</w:t>
               <w:tab/>
-              <w:t>9</w:t>
+              <w:t>12</w:t>
             </w:r>
           </w:hyperlink>
         </w:p>
@@ -4111,12 +3628,10 @@
           </w:pPr>
           <w:hyperlink w:anchor="__RefHeading___Toc494639111">
             <w:r>
-              <w:rPr>
-                <w:color w:val="auto"/>
-              </w:rPr>
+              <w:rPr/>
               <w:t>2.5 Требования к адаптации на месте</w:t>
               <w:tab/>
-              <w:t>10</w:t>
+              <w:t>13</w:t>
             </w:r>
           </w:hyperlink>
         </w:p>
@@ -4131,12 +3646,10 @@
           </w:pPr>
           <w:hyperlink w:anchor="__RefHeading___Toc494639112">
             <w:r>
-              <w:rPr>
-                <w:color w:val="auto"/>
-              </w:rPr>
+              <w:rPr/>
               <w:t>2.6 Функции продукта</w:t>
               <w:tab/>
-              <w:t>10</w:t>
+              <w:t>14</w:t>
             </w:r>
           </w:hyperlink>
         </w:p>
@@ -4151,12 +3664,10 @@
           </w:pPr>
           <w:hyperlink w:anchor="__RefHeading___Toc494639113">
             <w:r>
-              <w:rPr>
-                <w:color w:val="auto"/>
-              </w:rPr>
+              <w:rPr/>
               <w:t>2.7 Ограничения</w:t>
               <w:tab/>
-              <w:t>11</w:t>
+              <w:t>15</w:t>
             </w:r>
           </w:hyperlink>
         </w:p>
@@ -4171,12 +3682,10 @@
           </w:pPr>
           <w:hyperlink w:anchor="__RefHeading___Toc494639114">
             <w:r>
-              <w:rPr>
-                <w:color w:val="auto"/>
-              </w:rPr>
+              <w:rPr/>
               <w:t>3 ОБОСНОВАНИЕ ВЫБОРА ИНСТРУМЕНТАЛЬНЫХ СРЕДСТВ</w:t>
               <w:tab/>
-              <w:t>12</w:t>
+              <w:t>17</w:t>
             </w:r>
           </w:hyperlink>
         </w:p>
@@ -4191,12 +3700,10 @@
           </w:pPr>
           <w:hyperlink w:anchor="__RefHeading___Toc494639115">
             <w:r>
-              <w:rPr>
-                <w:color w:val="auto"/>
-              </w:rPr>
+              <w:rPr/>
               <w:t>4 РАЗРАБОТКА МИКРО-СЕРВИСА ДЛЯ ПРЕОБРАЗОВАНИЯ HTML РАЗМЕТКИ В ИЗОБРАЖЕНИЕ</w:t>
               <w:tab/>
-              <w:t>13</w:t>
+              <w:t>18</w:t>
             </w:r>
           </w:hyperlink>
         </w:p>
@@ -4211,12 +3718,10 @@
           </w:pPr>
           <w:hyperlink w:anchor="__RefHeading___Toc494639116">
             <w:r>
-              <w:rPr>
-                <w:color w:val="auto"/>
-              </w:rPr>
+              <w:rPr/>
               <w:t>4.1 Входные и выходные данные приложения</w:t>
               <w:tab/>
-              <w:t>13</w:t>
+              <w:t>18</w:t>
             </w:r>
           </w:hyperlink>
         </w:p>
@@ -4231,12 +3736,10 @@
           </w:pPr>
           <w:hyperlink w:anchor="__RefHeading___Toc494639117">
             <w:r>
-              <w:rPr>
-                <w:color w:val="auto"/>
-              </w:rPr>
+              <w:rPr/>
               <w:t>4.2 Проектирование структуры приложения</w:t>
               <w:tab/>
-              <w:t>14</w:t>
+              <w:t>19</w:t>
             </w:r>
           </w:hyperlink>
         </w:p>
@@ -4251,12 +3754,10 @@
           </w:pPr>
           <w:hyperlink w:anchor="__RefHeading___Toc494639118">
             <w:r>
-              <w:rPr>
-                <w:color w:val="auto"/>
-              </w:rPr>
+              <w:rPr/>
               <w:t>4.3 Описание алгоритмов работы скриптов системы или (Описание объектов и их взаимодействия для ООП)</w:t>
               <w:tab/>
-              <w:t>16</w:t>
+              <w:t>21</w:t>
             </w:r>
           </w:hyperlink>
         </w:p>
@@ -4271,12 +3772,10 @@
           </w:pPr>
           <w:hyperlink w:anchor="__RefHeading___Toc494639119">
             <w:r>
-              <w:rPr>
-                <w:color w:val="auto"/>
-              </w:rPr>
+              <w:rPr/>
               <w:t>5 ТЕСТИРОВАНИЕ ПРОГРАММНОГО ПРОДУКТА</w:t>
               <w:tab/>
-              <w:t>24</w:t>
+              <w:t>29</w:t>
             </w:r>
           </w:hyperlink>
         </w:p>
@@ -4291,12 +3790,10 @@
           </w:pPr>
           <w:hyperlink w:anchor="__RefHeading___Toc494639120">
             <w:r>
-              <w:rPr>
-                <w:color w:val="auto"/>
-              </w:rPr>
+              <w:rPr/>
               <w:t>5.1 Аппаратные и программные средства создания и эксплуатации микро-сервиса</w:t>
               <w:tab/>
-              <w:t>24</w:t>
+              <w:t>29</w:t>
             </w:r>
           </w:hyperlink>
         </w:p>
@@ -4311,12 +3808,10 @@
           </w:pPr>
           <w:hyperlink w:anchor="__RefHeading___Toc494639121">
             <w:r>
-              <w:rPr>
-                <w:color w:val="auto"/>
-              </w:rPr>
+              <w:rPr/>
               <w:t>5.2 Руководство пользователя</w:t>
               <w:tab/>
-              <w:t>25</w:t>
+              <w:t>31</w:t>
             </w:r>
           </w:hyperlink>
         </w:p>
@@ -4331,12 +3826,10 @@
           </w:pPr>
           <w:hyperlink w:anchor="__RefHeading___Toc494639122">
             <w:r>
-              <w:rPr>
-                <w:color w:val="auto"/>
-              </w:rPr>
+              <w:rPr/>
               <w:t>5.3 Описание контрольных примеров</w:t>
               <w:tab/>
-              <w:t>25</w:t>
+              <w:t>31</w:t>
             </w:r>
           </w:hyperlink>
         </w:p>
@@ -4351,12 +3844,10 @@
           </w:pPr>
           <w:hyperlink w:anchor="__RefHeading___Toc494639123">
             <w:r>
-              <w:rPr>
-                <w:color w:val="auto"/>
-              </w:rPr>
+              <w:rPr/>
               <w:t>ЗАКЛЮЧЕНИЕ</w:t>
               <w:tab/>
-              <w:t>27</w:t>
+              <w:t>33</w:t>
             </w:r>
           </w:hyperlink>
         </w:p>
@@ -4371,12 +3862,10 @@
           </w:pPr>
           <w:hyperlink w:anchor="__RefHeading___Toc494639124">
             <w:r>
-              <w:rPr>
-                <w:color w:val="auto"/>
-              </w:rPr>
+              <w:rPr/>
               <w:t>СПИСОК ИСПОЛЬЗОВАННЫХ ИСТОЧНИКОВ</w:t>
               <w:tab/>
-              <w:t>28</w:t>
+              <w:t>34</w:t>
             </w:r>
           </w:hyperlink>
         </w:p>
@@ -4391,12 +3880,10 @@
           </w:pPr>
           <w:hyperlink w:anchor="__RefHeading___Toc12568_3889738379">
             <w:r>
-              <w:rPr>
-                <w:color w:val="auto"/>
-              </w:rPr>
+              <w:rPr/>
               <w:t>ПРИЛОЖЕНИЕ А Пример использования</w:t>
               <w:tab/>
-              <w:t>29</w:t>
+              <w:t>35</w:t>
             </w:r>
           </w:hyperlink>
         </w:p>
@@ -4411,35 +3898,14 @@
           </w:pPr>
           <w:hyperlink w:anchor="__RefHeading___Toc494639126">
             <w:r>
-              <w:rPr>
-                <w:color w:val="auto"/>
-              </w:rPr>
+              <w:rPr/>
               <w:t>ПРИЛОЖЕНИЕ Б Фрагменты листинга</w:t>
               <w:tab/>
-              <w:t>31</w:t>
+              <w:t>37</w:t>
             </w:r>
           </w:hyperlink>
-        </w:p>
-        <w:p>
-          <w:pPr>
-            <w:pStyle w:val="Normal"/>
-            <w:tabs>
-              <w:tab w:val="clear" w:pos="643"/>
-              <w:tab w:val="right" w:pos="9354" w:leader="dot"/>
-            </w:tabs>
-            <w:rPr>
-              <w:color w:val="auto"/>
-            </w:rPr>
-          </w:pPr>
           <w:r>
-            <w:rPr>
-              <w:color w:val="auto"/>
-            </w:rPr>
-          </w:r>
-          <w:r>
-            <w:rPr>
-              <w:color w:val="auto"/>
-            </w:rPr>
+            <w:rPr/>
             <w:fldChar w:fldCharType="end"/>
           </w:r>
         </w:p>
@@ -4543,14 +4009,7 @@
           <w:color w:val="auto"/>
           <w:lang w:val="ru-RU" w:bidi="ar-SA"/>
         </w:rPr>
-        <w:t xml:space="preserve">В производимых разработчиками программных продуктах, будь то web-сайты, web-приложения, серверные приложения, сервисы, микро-сервисы, мобильные приложения, приложения для стационарных и персональных компьютеров, системы управления контентом, системы автоматизации процессов и так далее. Во всех них, периодически возникает потребность в генерации различных изображений, будь то чеки, фото с водяным знаком, билеты и тому подобное. Одним из самых удобных вариантов создавать подобный контент, это писать разметку с помощью специальных языков разметки. Самым распространенным из них является стандартизированный язык гипертекстовой разметки документов для просмотра веб-страниц в браузере, или же HTML (HyperText Markup Language). </w:t>
-      </w:r>
-      <w:r>
-        <w:rPr>
-          <w:color w:val="auto"/>
-          <w:lang w:val="ru-RU" w:bidi="ar-SA"/>
-        </w:rPr>
-        <w:t>А также, для предания разметке определенной стилистической нагрузки, необходимо использовать каскадные таблицы стилей, или же CSS (Cascading Style Sheets).</w:t>
+        <w:t>В производимых разработчиками программных продуктах, будь то web-сайты, web-приложения, серверные приложения, сервисы, микро-сервисы, мобильные приложения, приложения для стационарных и персональных компьютеров, системы управления контентом, системы автоматизации процессов и так далее. Во всех них, периодически возникает потребность в генерации различных изображений, будь то чеки, фото с водяным знаком, билеты и тому подобное. Одним из самых удобных вариантов создавать подобный контент, это писать разметку с помощью специальных языков разметки. Самым распространенным из них является стандартизированный язык гипертекстовой разметки документов для просмотра веб-страниц в браузере, или же HTML (HyperText Markup Language). А также, для предания разметке определенной стилистической нагрузки, необходимо использовать каскадные таблицы стилей, или же CSS (Cascading Style Sheets).</w:t>
       </w:r>
     </w:p>
     <w:p>
@@ -4590,14 +4049,7 @@
           <w:color w:val="auto"/>
           <w:lang w:val="ru-RU" w:bidi="ar-SA"/>
         </w:rPr>
-        <w:t xml:space="preserve">Для этого необходимо написать определенную бизнес-логику в серверном приложении. Либо же, во избежание количественного разрастания кодовой базы основного серверного приложения, возможно выделить часть бизнес-логики, отвечающей за генерацию изображения на основе HTML-разметки и CSS стилей, в отдельную, подключаемую к основному серверному приложению библиотеку, или же, </w:t>
-      </w:r>
-      <w:r>
-        <w:rPr>
-          <w:color w:val="auto"/>
-          <w:lang w:val="ru-RU" w:bidi="ar-SA"/>
-        </w:rPr>
-        <w:t>вынести необходимую бизнесс-логику в микро-сервис</w:t>
+        <w:t>Для этого необходимо написать определенную бизнес-логику в серверном приложении. Либо же, во избежание количественного разрастания кодовой базы основного серверного приложения, возможно выделить часть бизнес-логики, отвечающей за генерацию изображения на основе HTML-разметки и CSS стилей, в отдельную, подключаемую к основному серверному приложению библиотеку, или же, вынести необходимую бизнесс-логику в микро-сервис</w:t>
       </w:r>
     </w:p>
     <w:p>
@@ -4640,47 +4092,7 @@
           <w:szCs w:val="28"/>
           <w:lang w:val="ru-RU" w:bidi="ar-SA"/>
         </w:rPr>
-        <w:t xml:space="preserve">В данной курсовой работе будет реализовано </w:t>
-      </w:r>
-      <w:r>
-        <w:rPr>
-          <w:color w:val="auto"/>
-          <w:spacing w:val="-2"/>
-          <w:sz w:val="28"/>
-          <w:szCs w:val="28"/>
-          <w:lang w:val="ru-RU" w:bidi="ar-SA"/>
-        </w:rPr>
-        <w:t>серверное</w:t>
-      </w:r>
-      <w:r>
-        <w:rPr>
-          <w:color w:val="auto"/>
-          <w:spacing w:val="-2"/>
-          <w:sz w:val="28"/>
-          <w:szCs w:val="28"/>
-          <w:lang w:val="ru-RU" w:bidi="ar-SA"/>
-        </w:rPr>
-        <w:t xml:space="preserve"> приложение </w:t>
-      </w:r>
-      <w:r>
-        <w:rPr>
-          <w:color w:val="auto"/>
-          <w:spacing w:val="-2"/>
-          <w:sz w:val="28"/>
-          <w:szCs w:val="28"/>
-          <w:lang w:val="ru-RU" w:bidi="ar-SA"/>
-        </w:rPr>
-        <w:t>микро-сервис</w:t>
-      </w:r>
-      <w:r>
-        <w:rPr>
-          <w:color w:val="auto"/>
-          <w:spacing w:val="-2"/>
-          <w:sz w:val="28"/>
-          <w:szCs w:val="28"/>
-          <w:lang w:val="ru-RU" w:bidi="ar-SA"/>
-        </w:rPr>
-        <w:t xml:space="preserve">, которое позволит </w:t>
+        <w:t xml:space="preserve">В данной курсовой работе будет реализовано серверное приложение микро-сервис, которое позволит </w:t>
       </w:r>
       <w:r>
         <w:rPr>
@@ -4777,6 +4189,7 @@
     <w:p>
       <w:pPr>
         <w:pStyle w:val="H2"/>
+        <w:ind w:left="0" w:right="0" w:hanging="0"/>
         <w:rPr>
           <w:color w:val="auto"/>
         </w:rPr>
@@ -4881,6 +4294,7 @@
     <w:p>
       <w:pPr>
         <w:pStyle w:val="H2"/>
+        <w:ind w:left="0" w:right="0" w:hanging="0"/>
         <w:rPr>
           <w:color w:val="auto"/>
         </w:rPr>
@@ -5386,6 +4800,7 @@
     <w:p>
       <w:pPr>
         <w:pStyle w:val="H2"/>
+        <w:ind w:left="0" w:right="0" w:hanging="0"/>
         <w:rPr>
           <w:color w:val="auto"/>
         </w:rPr>
@@ -5657,19 +5072,21 @@
     <w:p>
       <w:pPr>
         <w:pStyle w:val="Code"/>
-        <w:rPr>
-          <w:color w:val="auto"/>
-        </w:rPr>
-      </w:pPr>
-      <w:r>
-        <w:rPr>
-          <w:color w:val="auto"/>
-        </w:rPr>
-      </w:r>
-    </w:p>
-    <w:p>
-      <w:pPr>
-        <w:pStyle w:val="Code"/>
+        <w:ind w:left="0" w:right="0" w:hanging="0"/>
+        <w:rPr>
+          <w:color w:val="auto"/>
+        </w:rPr>
+      </w:pPr>
+      <w:r>
+        <w:rPr>
+          <w:color w:val="auto"/>
+        </w:rPr>
+      </w:r>
+    </w:p>
+    <w:p>
+      <w:pPr>
+        <w:pStyle w:val="Code"/>
+        <w:ind w:left="0" w:right="0" w:hanging="0"/>
         <w:rPr>
           <w:color w:val="auto"/>
         </w:rPr>
@@ -5684,6 +5101,7 @@
     <w:p>
       <w:pPr>
         <w:pStyle w:val="Code"/>
+        <w:ind w:left="0" w:right="0" w:hanging="0"/>
         <w:rPr>
           <w:color w:val="auto"/>
         </w:rPr>
@@ -5704,6 +5122,7 @@
     <w:p>
       <w:pPr>
         <w:pStyle w:val="Code"/>
+        <w:ind w:left="0" w:right="0" w:hanging="0"/>
         <w:rPr>
           <w:color w:val="auto"/>
         </w:rPr>
@@ -5718,6 +5137,7 @@
     <w:p>
       <w:pPr>
         <w:pStyle w:val="Code"/>
+        <w:ind w:left="0" w:right="0" w:hanging="0"/>
         <w:rPr>
           <w:color w:val="auto"/>
         </w:rPr>
@@ -5752,19 +5172,21 @@
     <w:p>
       <w:pPr>
         <w:pStyle w:val="Code"/>
-        <w:rPr>
-          <w:color w:val="auto"/>
-        </w:rPr>
-      </w:pPr>
-      <w:r>
-        <w:rPr>
-          <w:color w:val="auto"/>
-        </w:rPr>
-      </w:r>
-    </w:p>
-    <w:p>
-      <w:pPr>
-        <w:pStyle w:val="Code"/>
+        <w:ind w:left="0" w:right="0" w:hanging="0"/>
+        <w:rPr>
+          <w:color w:val="auto"/>
+        </w:rPr>
+      </w:pPr>
+      <w:r>
+        <w:rPr>
+          <w:color w:val="auto"/>
+        </w:rPr>
+      </w:r>
+    </w:p>
+    <w:p>
+      <w:pPr>
+        <w:pStyle w:val="Code"/>
+        <w:ind w:left="0" w:right="0" w:hanging="0"/>
         <w:rPr>
           <w:color w:val="auto"/>
         </w:rPr>
@@ -5779,6 +5201,7 @@
     <w:p>
       <w:pPr>
         <w:pStyle w:val="Code"/>
+        <w:ind w:left="0" w:right="0" w:hanging="0"/>
         <w:rPr>
           <w:color w:val="auto"/>
         </w:rPr>
@@ -5799,6 +5222,7 @@
     <w:p>
       <w:pPr>
         <w:pStyle w:val="Code"/>
+        <w:ind w:left="0" w:right="0" w:hanging="0"/>
         <w:rPr>
           <w:color w:val="auto"/>
         </w:rPr>
@@ -5819,6 +5243,7 @@
     <w:p>
       <w:pPr>
         <w:pStyle w:val="Code"/>
+        <w:ind w:left="0" w:right="0" w:hanging="0"/>
         <w:rPr>
           <w:color w:val="auto"/>
         </w:rPr>
@@ -5839,6 +5264,7 @@
     <w:p>
       <w:pPr>
         <w:pStyle w:val="Code"/>
+        <w:ind w:left="0" w:right="0" w:hanging="0"/>
         <w:rPr>
           <w:color w:val="auto"/>
         </w:rPr>
@@ -5859,6 +5285,7 @@
     <w:p>
       <w:pPr>
         <w:pStyle w:val="Code"/>
+        <w:ind w:left="0" w:right="0" w:hanging="0"/>
         <w:rPr>
           <w:color w:val="auto"/>
         </w:rPr>
@@ -5873,6 +5300,7 @@
     <w:p>
       <w:pPr>
         <w:pStyle w:val="Code"/>
+        <w:ind w:left="0" w:right="0" w:hanging="0"/>
         <w:rPr>
           <w:color w:val="auto"/>
         </w:rPr>
@@ -5907,19 +5335,21 @@
     <w:p>
       <w:pPr>
         <w:pStyle w:val="Code"/>
-        <w:rPr>
-          <w:color w:val="auto"/>
-        </w:rPr>
-      </w:pPr>
-      <w:r>
-        <w:rPr>
-          <w:color w:val="auto"/>
-        </w:rPr>
-      </w:r>
-    </w:p>
-    <w:p>
-      <w:pPr>
-        <w:pStyle w:val="Code"/>
+        <w:ind w:left="0" w:right="0" w:hanging="0"/>
+        <w:rPr>
+          <w:color w:val="auto"/>
+        </w:rPr>
+      </w:pPr>
+      <w:r>
+        <w:rPr>
+          <w:color w:val="auto"/>
+        </w:rPr>
+      </w:r>
+    </w:p>
+    <w:p>
+      <w:pPr>
+        <w:pStyle w:val="Code"/>
+        <w:ind w:left="0" w:right="0" w:hanging="0"/>
         <w:rPr>
           <w:color w:val="auto"/>
         </w:rPr>
@@ -5934,6 +5364,7 @@
     <w:p>
       <w:pPr>
         <w:pStyle w:val="Code"/>
+        <w:ind w:left="0" w:right="0" w:hanging="0"/>
         <w:rPr>
           <w:color w:val="auto"/>
         </w:rPr>
@@ -5954,6 +5385,7 @@
     <w:p>
       <w:pPr>
         <w:pStyle w:val="Code"/>
+        <w:ind w:left="0" w:right="0" w:hanging="0"/>
         <w:rPr>
           <w:color w:val="auto"/>
         </w:rPr>
@@ -5974,6 +5406,7 @@
     <w:p>
       <w:pPr>
         <w:pStyle w:val="Code"/>
+        <w:ind w:left="0" w:right="0" w:hanging="0"/>
         <w:rPr>
           <w:color w:val="auto"/>
         </w:rPr>
@@ -5988,6 +5421,7 @@
     <w:p>
       <w:pPr>
         <w:pStyle w:val="Code"/>
+        <w:ind w:left="0" w:right="0" w:hanging="0"/>
         <w:rPr>
           <w:color w:val="auto"/>
         </w:rPr>
@@ -6447,6 +5881,7 @@
     <w:p>
       <w:pPr>
         <w:pStyle w:val="Img"/>
+        <w:ind w:left="0" w:right="0" w:hanging="0"/>
         <w:rPr>
           <w:color w:val="auto"/>
         </w:rPr>
@@ -6528,6 +5963,7 @@
     <w:p>
       <w:pPr>
         <w:pStyle w:val="H2"/>
+        <w:ind w:left="0" w:right="0" w:hanging="0"/>
         <w:rPr>
           <w:color w:val="auto"/>
         </w:rPr>
@@ -6705,18 +6141,7 @@
           <w:szCs w:val="28"/>
           <w:lang w:val="ru-RU" w:eastAsia="zh-CN" w:bidi="ar-SA"/>
         </w:rPr>
-        <w:t>Сетевая карта</w:t>
-      </w:r>
-      <w:r>
-        <w:rPr>
-          <w:rFonts w:eastAsia="Times New Roman" w:cs="Times New Roman"/>
-          <w:color w:val="auto"/>
-          <w:kern w:val="0"/>
-          <w:sz w:val="28"/>
-          <w:szCs w:val="28"/>
-          <w:lang w:val="ru-RU" w:eastAsia="zh-CN" w:bidi="ar-SA"/>
-        </w:rPr>
-        <w:t>.</w:t>
+        <w:t>Сетевая карта.</w:t>
       </w:r>
     </w:p>
     <w:p>
@@ -6737,21 +6162,7 @@
           <w:color w:val="auto"/>
           <w:lang w:val="ru-RU" w:bidi="ar-SA"/>
         </w:rPr>
-        <w:t xml:space="preserve">Для установки и работы приложения необходимо иметь вычислительную систему следующей минимальной </w:t>
-      </w:r>
-      <w:r>
-        <w:rPr>
-          <w:color w:val="auto"/>
-          <w:lang w:val="ru-RU" w:bidi="ar-SA"/>
-        </w:rPr>
-        <w:t xml:space="preserve">программной </w:t>
-      </w:r>
-      <w:r>
-        <w:rPr>
-          <w:color w:val="auto"/>
-          <w:lang w:val="ru-RU" w:bidi="ar-SA"/>
-        </w:rPr>
-        <w:t>конфигурации:</w:t>
+        <w:t>Для установки и работы приложения необходимо иметь вычислительную систему следующей минимальной программной конфигурации:</w:t>
       </w:r>
     </w:p>
     <w:p>
@@ -6759,8 +6170,9 @@
         <w:pStyle w:val="Ol"/>
         <w:numPr>
           <w:ilvl w:val="0"/>
-          <w:numId w:val="11"/>
-        </w:numPr>
+          <w:numId w:val="20"/>
+        </w:numPr>
+        <w:ind w:left="754" w:right="0" w:hanging="397"/>
         <w:rPr>
           <w:color w:val="auto"/>
         </w:rPr>
@@ -6779,6 +6191,7 @@
           <w:ilvl w:val="0"/>
           <w:numId w:val="2"/>
         </w:numPr>
+        <w:ind w:left="754" w:right="0" w:hanging="397"/>
         <w:rPr>
           <w:color w:val="auto"/>
         </w:rPr>
@@ -6797,6 +6210,7 @@
           <w:ilvl w:val="0"/>
           <w:numId w:val="2"/>
         </w:numPr>
+        <w:ind w:left="754" w:right="0" w:hanging="397"/>
         <w:rPr>
           <w:color w:val="auto"/>
         </w:rPr>
@@ -6826,14 +6240,7 @@
           <w:color w:val="auto"/>
           <w:lang w:val="ru-RU" w:bidi="ar-SA"/>
         </w:rPr>
-        <w:t xml:space="preserve">Для установки и работы приложения необходимо иметь вычислительную систему </w:t>
-      </w:r>
-      <w:r>
-        <w:rPr>
-          <w:color w:val="auto"/>
-          <w:lang w:val="ru-RU" w:bidi="ar-SA"/>
-        </w:rPr>
-        <w:t>имеющую подключение ко глобальной сети интернет.</w:t>
+        <w:t>Для установки и работы приложения необходимо иметь вычислительную систему имеющую подключение ко глобальной сети интернет.</w:t>
       </w:r>
     </w:p>
     <w:p>
@@ -6859,6 +6266,7 @@
     <w:p>
       <w:pPr>
         <w:pStyle w:val="H2"/>
+        <w:ind w:left="0" w:right="0" w:hanging="0"/>
         <w:rPr>
           <w:color w:val="auto"/>
         </w:rPr>
@@ -7098,21 +6506,7 @@
           <w:color w:val="auto"/>
           <w:lang w:val="ru-RU" w:bidi="ar-SA"/>
         </w:rPr>
-        <w:t>Понимание принципов автоматизации за счет написания скрипт</w:t>
-      </w:r>
-      <w:r>
-        <w:rPr>
-          <w:color w:val="auto"/>
-          <w:lang w:val="ru-RU" w:bidi="ar-SA"/>
-        </w:rPr>
-        <w:t>ов</w:t>
-      </w:r>
-      <w:r>
-        <w:rPr>
-          <w:color w:val="auto"/>
-          <w:lang w:val="ru-RU" w:bidi="ar-SA"/>
-        </w:rPr>
-        <w:t xml:space="preserve"> при помощи языков программирования.</w:t>
+        <w:t>Понимание принципов автоматизации за счет написания скриптов при помощи языков программирования.</w:t>
       </w:r>
     </w:p>
     <w:p>
@@ -7242,27 +6636,7 @@
           <w:szCs w:val="28"/>
           <w:lang w:val="ru-RU" w:bidi="ar-SA"/>
         </w:rPr>
-        <w:t>Понимание принципов автоматизации за счет написания скрипт</w:t>
-      </w:r>
-      <w:r>
-        <w:rPr>
-          <w:rFonts w:cs="Times New Roman"/>
-          <w:color w:val="auto"/>
-          <w:sz w:val="28"/>
-          <w:szCs w:val="28"/>
-          <w:lang w:val="ru-RU" w:bidi="ar-SA"/>
-        </w:rPr>
-        <w:t>ов</w:t>
-      </w:r>
-      <w:r>
-        <w:rPr>
-          <w:rFonts w:cs="Times New Roman"/>
-          <w:color w:val="auto"/>
-          <w:sz w:val="28"/>
-          <w:szCs w:val="28"/>
-          <w:lang w:val="ru-RU" w:bidi="ar-SA"/>
-        </w:rPr>
-        <w:t xml:space="preserve"> при помощи языков программирования.</w:t>
+        <w:t>Понимание принципов автоматизации за счет написания скриптов при помощи языков программирования.</w:t>
       </w:r>
     </w:p>
     <w:p>
@@ -7428,6 +6802,7 @@
     <w:p>
       <w:pPr>
         <w:pStyle w:val="H2"/>
+        <w:ind w:left="0" w:right="0" w:hanging="0"/>
         <w:rPr>
           <w:color w:val="auto"/>
         </w:rPr>
@@ -7481,7 +6856,7 @@
           <w:numId w:val="0"/>
         </w:numPr>
         <w:suppressAutoHyphens w:val="true"/>
-        <w:overflowPunct w:val="true"/>
+        <w:overflowPunct w:val="false"/>
         <w:bidi w:val="0"/>
         <w:spacing w:lineRule="auto" w:line="360" w:before="0" w:after="0"/>
         <w:ind w:left="0" w:right="0" w:firstLine="709"/>
@@ -7521,8 +6896,9 @@
         <w:pStyle w:val="Ol"/>
         <w:numPr>
           <w:ilvl w:val="0"/>
-          <w:numId w:val="12"/>
-        </w:numPr>
+          <w:numId w:val="21"/>
+        </w:numPr>
+        <w:ind w:left="754" w:right="0" w:hanging="397"/>
         <w:rPr>
           <w:color w:val="auto"/>
         </w:rPr>
@@ -7541,6 +6917,7 @@
           <w:ilvl w:val="0"/>
           <w:numId w:val="2"/>
         </w:numPr>
+        <w:ind w:left="754" w:right="0" w:hanging="397"/>
         <w:rPr>
           <w:color w:val="auto"/>
         </w:rPr>
@@ -7559,6 +6936,7 @@
           <w:ilvl w:val="0"/>
           <w:numId w:val="2"/>
         </w:numPr>
+        <w:ind w:left="754" w:right="0" w:hanging="397"/>
         <w:rPr>
           <w:color w:val="auto"/>
         </w:rPr>
@@ -7579,7 +6957,7 @@
           <w:numId w:val="0"/>
         </w:numPr>
         <w:suppressAutoHyphens w:val="true"/>
-        <w:overflowPunct w:val="true"/>
+        <w:overflowPunct w:val="false"/>
         <w:bidi w:val="0"/>
         <w:spacing w:lineRule="auto" w:line="360" w:before="0" w:after="0"/>
         <w:ind w:left="0" w:right="0" w:firstLine="709"/>
@@ -7599,8 +6977,59 @@
           <w:szCs w:val="28"/>
           <w:lang w:val="ru-RU" w:bidi="ar-SA"/>
         </w:rPr>
-        <w:t>А т</w:t>
-      </w:r>
+        <w:t>А так-же в качестве дополнительного программного обеспечения, могут быть использованы</w:t>
+      </w:r>
+    </w:p>
+    <w:p>
+      <w:pPr>
+        <w:pStyle w:val="Ol"/>
+        <w:numPr>
+          <w:ilvl w:val="0"/>
+          <w:numId w:val="22"/>
+        </w:numPr>
+        <w:ind w:left="754" w:right="0" w:hanging="397"/>
+        <w:rPr>
+          <w:color w:val="auto"/>
+        </w:rPr>
+      </w:pPr>
+      <w:r>
+        <w:rPr>
+          <w:color w:val="auto"/>
+        </w:rPr>
+        <w:t>Демон-менеджер процессов PM2;</w:t>
+      </w:r>
+    </w:p>
+    <w:p>
+      <w:pPr>
+        <w:pStyle w:val="Ol"/>
+        <w:numPr>
+          <w:ilvl w:val="0"/>
+          <w:numId w:val="2"/>
+        </w:numPr>
+        <w:ind w:left="754" w:right="0" w:hanging="397"/>
+        <w:rPr>
+          <w:color w:val="auto"/>
+        </w:rPr>
+      </w:pPr>
+      <w:r>
+        <w:rPr>
+          <w:color w:val="auto"/>
+        </w:rPr>
+        <w:t>web-сервер Nginx или Apache/</w:t>
+      </w:r>
+    </w:p>
+    <w:p>
+      <w:pPr>
+        <w:pStyle w:val="P"/>
+        <w:numPr>
+          <w:ilvl w:val="0"/>
+          <w:numId w:val="4"/>
+        </w:numPr>
+        <w:ind w:left="0" w:right="0" w:firstLine="709"/>
+        <w:rPr>
+          <w:color w:val="auto"/>
+        </w:rPr>
+      </w:pPr>
       <w:r>
         <w:rPr>
           <w:rFonts w:cs="Times New Roman"/>
@@ -7612,49 +7041,7 @@
           <w:szCs w:val="28"/>
           <w:lang w:val="ru-RU" w:bidi="ar-SA"/>
         </w:rPr>
-        <w:t>ак-же в качестве дополнительного программного обеспечения, могут быть использованы</w:t>
-      </w:r>
-    </w:p>
-    <w:p>
-      <w:pPr>
-        <w:pStyle w:val="Ol"/>
-        <w:numPr>
-          <w:ilvl w:val="0"/>
-          <w:numId w:val="13"/>
-        </w:numPr>
-        <w:rPr>
-          <w:color w:val="auto"/>
-        </w:rPr>
-      </w:pPr>
-      <w:r>
-        <w:rPr>
-          <w:color w:val="auto"/>
-        </w:rPr>
-        <w:t>Д</w:t>
-      </w:r>
-      <w:r>
-        <w:rPr>
-          <w:color w:val="auto"/>
-        </w:rPr>
-        <w:t>емон-менеджер процессов PM2;</w:t>
-      </w:r>
-    </w:p>
-    <w:p>
-      <w:pPr>
-        <w:pStyle w:val="Ol"/>
-        <w:numPr>
-          <w:ilvl w:val="0"/>
-          <w:numId w:val="2"/>
-        </w:numPr>
-        <w:rPr>
-          <w:color w:val="auto"/>
-        </w:rPr>
-      </w:pPr>
-      <w:r>
-        <w:rPr>
-          <w:color w:val="auto"/>
-        </w:rPr>
-        <w:t>web-сервер Nginx или Apache/</w:t>
+        <w:t>Еще необходима целевая директория, в которой будет находиться корень программы.</w:t>
       </w:r>
     </w:p>
     <w:p>
@@ -7666,78 +7053,27 @@
         </w:numPr>
         <w:ind w:left="0" w:right="0" w:firstLine="709"/>
         <w:rPr>
-          <w:color w:val="auto"/>
-        </w:rPr>
-      </w:pPr>
-      <w:r>
-        <w:rPr>
-          <w:rFonts w:cs="Times New Roman"/>
-          <w:bCs/>
-          <w:i w:val="false"/>
-          <w:iCs w:val="false"/>
+          <w:rFonts w:ascii="Times New Roman" w:hAnsi="Times New Roman" w:cs="Times New Roman"/>
           <w:color w:val="auto"/>
           <w:sz w:val="28"/>
           <w:szCs w:val="28"/>
           <w:lang w:val="ru-RU" w:bidi="ar-SA"/>
         </w:rPr>
-        <w:t>Еще н</w:t>
-      </w:r>
+      </w:pPr>
       <w:r>
         <w:rPr>
           <w:rFonts w:cs="Times New Roman"/>
-          <w:bCs/>
-          <w:i w:val="false"/>
-          <w:iCs w:val="false"/>
           <w:color w:val="auto"/>
           <w:sz w:val="28"/>
           <w:szCs w:val="28"/>
           <w:lang w:val="ru-RU" w:bidi="ar-SA"/>
         </w:rPr>
-        <w:t>еобходима целевая директория, в которой будет находиться корень программы</w:t>
-      </w:r>
-      <w:r>
-        <w:rPr>
-          <w:rFonts w:cs="Times New Roman"/>
-          <w:bCs/>
-          <w:i w:val="false"/>
-          <w:iCs w:val="false"/>
-          <w:color w:val="auto"/>
-          <w:sz w:val="28"/>
-          <w:szCs w:val="28"/>
-          <w:lang w:val="ru-RU" w:bidi="ar-SA"/>
-        </w:rPr>
-        <w:t>.</w:t>
-      </w:r>
-    </w:p>
-    <w:p>
-      <w:pPr>
-        <w:pStyle w:val="P"/>
-        <w:numPr>
-          <w:ilvl w:val="0"/>
-          <w:numId w:val="4"/>
-        </w:numPr>
-        <w:ind w:left="0" w:right="0" w:firstLine="709"/>
-        <w:rPr>
-          <w:rFonts w:ascii="Times New Roman" w:hAnsi="Times New Roman" w:cs="Times New Roman"/>
-          <w:color w:val="auto"/>
-          <w:sz w:val="28"/>
-          <w:szCs w:val="28"/>
-          <w:lang w:val="ru-RU" w:bidi="ar-SA"/>
-        </w:rPr>
-      </w:pPr>
-      <w:r>
-        <w:rPr>
-          <w:rFonts w:cs="Times New Roman"/>
-          <w:color w:val="auto"/>
-          <w:sz w:val="28"/>
-          <w:szCs w:val="28"/>
-          <w:lang w:val="ru-RU" w:bidi="ar-SA"/>
-        </w:rPr>
       </w:r>
     </w:p>
     <w:p>
       <w:pPr>
         <w:pStyle w:val="H2"/>
+        <w:ind w:left="0" w:right="0" w:hanging="0"/>
         <w:rPr>
           <w:color w:val="auto"/>
         </w:rPr>
@@ -7826,25 +7162,7 @@
         <w:rPr>
           <w:color w:val="auto"/>
         </w:rPr>
-        <w:t>Приложение обладает одной, единой главной функцие</w:t>
-      </w:r>
-      <w:r>
-        <w:rPr>
-          <w:color w:val="auto"/>
-        </w:rPr>
-        <w:t>й</w:t>
-      </w:r>
-      <w:r>
-        <w:rPr>
-          <w:color w:val="auto"/>
-        </w:rPr>
-        <w:t xml:space="preserve">, которая доступна всем классам пользователей. </w:t>
-      </w:r>
-      <w:r>
-        <w:rPr>
-          <w:color w:val="auto"/>
-        </w:rPr>
-        <w:t>Эта функция является единственным и основным контроллером микро-сервиса.</w:t>
+        <w:t>Приложение обладает одной, единой главной функцией, которая доступна всем классам пользователей. Эта функция является единственным и основным контроллером микро-сервиса.</w:t>
       </w:r>
     </w:p>
     <w:p>
@@ -7882,13 +7200,7 @@
         <w:rPr>
           <w:color w:val="auto"/>
         </w:rPr>
-        <w:t xml:space="preserve">Дабы воспользоваться сервисом, его пользователь должен отправить XHR запрос методом GET на определенный </w:t>
-      </w:r>
-      <w:r>
-        <w:rPr>
-          <w:color w:val="auto"/>
-        </w:rPr>
-        <w:t>endpoint web-сервиса, которым и являеться разрабатываемое приложение.</w:t>
+        <w:t>Дабы воспользоваться сервисом, его пользователь должен отправить XHR запрос методом GET на определенный endpoint web-сервиса, которым и являеться разрабатываемое приложение.</w:t>
       </w:r>
     </w:p>
     <w:p>
@@ -7909,23 +7221,7 @@
           <w:color w:val="auto"/>
           <w:lang w:val="ru-RU" w:bidi="ar-SA"/>
         </w:rPr>
-        <w:t>На рисунке 2.</w:t>
-      </w:r>
-      <w:r>
-        <w:rPr>
-          <w:rFonts w:cs="Times New Roman"/>
-          <w:color w:val="auto"/>
-          <w:lang w:val="ru-RU" w:bidi="ar-SA"/>
-        </w:rPr>
-        <w:t>2</w:t>
-      </w:r>
-      <w:r>
-        <w:rPr>
-          <w:rFonts w:cs="Times New Roman"/>
-          <w:color w:val="auto"/>
-          <w:lang w:val="ru-RU" w:bidi="ar-SA"/>
-        </w:rPr>
-        <w:t xml:space="preserve"> показана схема функциональной структуры приложения </w:t>
+        <w:t xml:space="preserve">На рисунке 2.2 показана схема функциональной структуры приложения </w:t>
       </w:r>
       <w:r>
         <w:rPr>
@@ -8025,19 +7321,7 @@
         <w:rPr>
           <w:color w:val="auto"/>
         </w:rPr>
-        <w:t>Рисунок 2.</w:t>
-      </w:r>
-      <w:r>
-        <w:rPr>
-          <w:color w:val="auto"/>
-        </w:rPr>
-        <w:t>2</w:t>
-      </w:r>
-      <w:r>
-        <w:rPr>
-          <w:color w:val="auto"/>
-        </w:rPr>
-        <w:t xml:space="preserve"> — Схема функциональной структуры приложения</w:t>
+        <w:t>Рисунок 2.2 — Схема функциональной структуры приложения</w:t>
       </w:r>
     </w:p>
     <w:p>
@@ -8063,6 +7347,7 @@
     <w:p>
       <w:pPr>
         <w:pStyle w:val="H2"/>
+        <w:ind w:left="0" w:right="0" w:hanging="0"/>
         <w:rPr>
           <w:color w:val="auto"/>
         </w:rPr>
@@ -8112,7 +7397,7 @@
           <w:numId w:val="0"/>
         </w:numPr>
         <w:suppressAutoHyphens w:val="true"/>
-        <w:overflowPunct w:val="true"/>
+        <w:overflowPunct w:val="false"/>
         <w:bidi w:val="0"/>
         <w:spacing w:lineRule="auto" w:line="360" w:before="0" w:after="0"/>
         <w:ind w:left="0" w:right="0" w:firstLine="709"/>
@@ -8145,7 +7430,7 @@
         <w:pStyle w:val="Ol"/>
         <w:numPr>
           <w:ilvl w:val="0"/>
-          <w:numId w:val="14"/>
+          <w:numId w:val="23"/>
         </w:numPr>
         <w:ind w:left="754" w:right="0" w:hanging="397"/>
         <w:rPr>
@@ -8157,14 +7442,7 @@
           <w:color w:val="auto"/>
           <w:lang w:val="ru-RU" w:bidi="ar-SA"/>
         </w:rPr>
-        <w:t>П</w:t>
-      </w:r>
-      <w:r>
-        <w:rPr>
-          <w:color w:val="auto"/>
-          <w:lang w:val="ru-RU" w:bidi="ar-SA"/>
-        </w:rPr>
-        <w:t xml:space="preserve">риложение будет поддерживать только изображения форматов: </w:t>
+        <w:t xml:space="preserve">Приложение будет поддерживать только изображения форматов: </w:t>
       </w:r>
       <w:r>
         <w:rPr>
@@ -8214,7 +7492,7 @@
         <w:pStyle w:val="Ol"/>
         <w:numPr>
           <w:ilvl w:val="0"/>
-          <w:numId w:val="15"/>
+          <w:numId w:val="24"/>
         </w:numPr>
         <w:ind w:left="754" w:right="0" w:hanging="397"/>
         <w:rPr>
@@ -8234,7 +7512,7 @@
         <w:pStyle w:val="Ol"/>
         <w:numPr>
           <w:ilvl w:val="0"/>
-          <w:numId w:val="16"/>
+          <w:numId w:val="25"/>
         </w:numPr>
         <w:ind w:left="754" w:right="0" w:hanging="397"/>
         <w:rPr>
@@ -8254,7 +7532,7 @@
         <w:pStyle w:val="Ol"/>
         <w:numPr>
           <w:ilvl w:val="0"/>
-          <w:numId w:val="17"/>
+          <w:numId w:val="26"/>
         </w:numPr>
         <w:ind w:left="754" w:right="0" w:hanging="397"/>
         <w:rPr>
@@ -8274,7 +7552,7 @@
         <w:pStyle w:val="Ol"/>
         <w:numPr>
           <w:ilvl w:val="0"/>
-          <w:numId w:val="18"/>
+          <w:numId w:val="27"/>
         </w:numPr>
         <w:ind w:left="754" w:right="0" w:hanging="397"/>
         <w:rPr>
@@ -8294,7 +7572,7 @@
         <w:pStyle w:val="Ol"/>
         <w:numPr>
           <w:ilvl w:val="0"/>
-          <w:numId w:val="19"/>
+          <w:numId w:val="28"/>
         </w:numPr>
         <w:ind w:left="754" w:right="0" w:hanging="397"/>
         <w:rPr>
@@ -8314,7 +7592,7 @@
         <w:pStyle w:val="Ol"/>
         <w:numPr>
           <w:ilvl w:val="0"/>
-          <w:numId w:val="20"/>
+          <w:numId w:val="29"/>
         </w:numPr>
         <w:ind w:left="754" w:right="0" w:hanging="397"/>
         <w:rPr>
@@ -8345,13 +7623,7 @@
         <w:rPr>
           <w:color w:val="auto"/>
         </w:rPr>
-        <w:t>П</w:t>
-      </w:r>
-      <w:r>
-        <w:rPr>
-          <w:color w:val="auto"/>
-        </w:rPr>
-        <w:t>риложение должно использоваться в рамках локальной или глобальной сети;</w:t>
+        <w:t>Приложение должно использоваться в рамках локальной или глобальной сети;</w:t>
       </w:r>
     </w:p>
     <w:p>
@@ -8409,14 +7681,7 @@
           <w:color w:val="auto"/>
           <w:lang w:val="ru-RU" w:bidi="ar-SA"/>
         </w:rPr>
-        <w:t>П</w:t>
-      </w:r>
-      <w:r>
-        <w:rPr>
-          <w:color w:val="auto"/>
-          <w:lang w:val="ru-RU" w:bidi="ar-SA"/>
-        </w:rPr>
-        <w:t xml:space="preserve">риложение будет некорректно работать с браузерами основанными не на </w:t>
+        <w:t xml:space="preserve">Приложение будет некорректно работать с браузерами основанными не на </w:t>
       </w:r>
       <w:r>
         <w:rPr>
@@ -8990,6 +8255,7 @@
     <w:p>
       <w:pPr>
         <w:pStyle w:val="H2"/>
+        <w:ind w:left="0" w:right="0" w:hanging="0"/>
         <w:rPr>
           <w:color w:val="auto"/>
         </w:rPr>
@@ -9163,7 +8429,7 @@
         <w:pStyle w:val="Ol"/>
         <w:numPr>
           <w:ilvl w:val="0"/>
-          <w:numId w:val="21"/>
+          <w:numId w:val="30"/>
         </w:numPr>
         <w:ind w:left="754" w:right="0" w:hanging="397"/>
         <w:rPr>
@@ -9523,6 +8789,7 @@
     <w:p>
       <w:pPr>
         <w:pStyle w:val="H2"/>
+        <w:ind w:left="0" w:right="0" w:hanging="0"/>
         <w:rPr>
           <w:color w:val="auto"/>
         </w:rPr>
@@ -9572,7 +8839,7 @@
           <w:numId w:val="4"/>
         </w:numPr>
         <w:suppressAutoHyphens w:val="true"/>
-        <w:overflowPunct w:val="true"/>
+        <w:overflowPunct w:val="false"/>
         <w:bidi w:val="0"/>
         <w:spacing w:lineRule="auto" w:line="360"/>
         <w:ind w:left="0" w:right="0" w:firstLine="709"/>
@@ -9607,7 +8874,7 @@
         <w:pStyle w:val="Ol"/>
         <w:numPr>
           <w:ilvl w:val="0"/>
-          <w:numId w:val="22"/>
+          <w:numId w:val="31"/>
         </w:numPr>
         <w:ind w:left="754" w:right="0" w:hanging="397"/>
         <w:rPr>
@@ -10370,6 +9637,7 @@
     <w:p>
       <w:pPr>
         <w:pStyle w:val="H2"/>
+        <w:ind w:left="0" w:right="0" w:hanging="0"/>
         <w:rPr>
           <w:color w:val="auto"/>
         </w:rPr>
@@ -12656,7 +11924,7 @@
           <w:numId w:val="4"/>
         </w:numPr>
         <w:suppressAutoHyphens w:val="true"/>
-        <w:overflowPunct w:val="true"/>
+        <w:overflowPunct w:val="false"/>
         <w:bidi w:val="0"/>
         <w:spacing w:lineRule="auto" w:line="360"/>
         <w:ind w:left="0" w:right="0" w:firstLine="709"/>
@@ -19511,6 +18779,7 @@
     <w:p>
       <w:pPr>
         <w:pStyle w:val="H2"/>
+        <w:ind w:left="0" w:right="0" w:hanging="0"/>
         <w:rPr>
           <w:color w:val="auto"/>
         </w:rPr>
@@ -20118,6 +19387,7 @@
     <w:p>
       <w:pPr>
         <w:pStyle w:val="H2"/>
+        <w:ind w:left="0" w:right="0" w:hanging="0"/>
         <w:rPr>
           <w:color w:val="auto"/>
         </w:rPr>
@@ -20180,7 +19450,7 @@
         <w:pStyle w:val="Ol"/>
         <w:numPr>
           <w:ilvl w:val="0"/>
-          <w:numId w:val="23"/>
+          <w:numId w:val="32"/>
         </w:numPr>
         <w:ind w:left="754" w:right="0" w:hanging="397"/>
         <w:rPr>
@@ -20199,245 +19469,307 @@
           <w:color w:val="auto"/>
           <w:lang w:val="en-US" w:eastAsia="zh-CN" w:bidi="ar-SA"/>
         </w:rPr>
-        <w:t xml:space="preserve">Node.js </w:t>
-      </w:r>
-      <w:r>
-        <w:rPr>
-          <w:color w:val="auto"/>
-          <w:lang w:val="en-US" w:eastAsia="zh-CN" w:bidi="ar-SA"/>
-        </w:rPr>
-        <w:t>(стабильной или тестовой версии),</w:t>
-      </w:r>
-      <w:r>
-        <w:rPr>
-          <w:color w:val="auto"/>
-          <w:lang w:val="en-US" w:eastAsia="zh-CN" w:bidi="ar-SA"/>
+        <w:t xml:space="preserve">Node.js (стабильной или тестовой версии), </w:t>
+      </w:r>
+      <w:r>
+        <w:rPr>
+          <w:color w:val="auto"/>
+          <w:lang w:val="ru-RU" w:bidi="ar-SA"/>
+        </w:rPr>
+        <w:t>следуя инструкциям по установке с официального сайта;</w:t>
+      </w:r>
+    </w:p>
+    <w:p>
+      <w:pPr>
+        <w:pStyle w:val="Ol"/>
+        <w:numPr>
+          <w:ilvl w:val="0"/>
+          <w:numId w:val="2"/>
+        </w:numPr>
+        <w:ind w:left="754" w:right="0" w:hanging="397"/>
+        <w:rPr>
+          <w:color w:val="auto"/>
+        </w:rPr>
+      </w:pPr>
+      <w:r>
+        <w:rPr>
+          <w:color w:val="auto"/>
+          <w:lang w:val="ru-RU" w:bidi="ar-SA"/>
+        </w:rPr>
+        <w:t xml:space="preserve">Склонируйте локально репозиторий сервиса с </w:t>
+      </w:r>
+      <w:r>
+        <w:rPr>
+          <w:color w:val="auto"/>
+          <w:lang w:val="en-US" w:eastAsia="zh-CN" w:bidi="ar-SA"/>
+        </w:rPr>
+        <w:t>https://github.com/AntonGorban/html2img-service.git</w:t>
+      </w:r>
+      <w:r>
+        <w:rPr>
+          <w:color w:val="auto"/>
+          <w:lang w:val="ru-RU" w:bidi="ar-SA"/>
+        </w:rPr>
+        <w:t>;</w:t>
+      </w:r>
+    </w:p>
+    <w:p>
+      <w:pPr>
+        <w:pStyle w:val="Ol"/>
+        <w:numPr>
+          <w:ilvl w:val="0"/>
+          <w:numId w:val="2"/>
+        </w:numPr>
+        <w:ind w:left="754" w:right="0" w:hanging="397"/>
+        <w:rPr>
+          <w:color w:val="auto"/>
+        </w:rPr>
+      </w:pPr>
+      <w:r>
+        <w:rPr>
+          <w:color w:val="auto"/>
+          <w:lang w:val="ru-RU" w:bidi="ar-SA"/>
+        </w:rPr>
+        <w:t xml:space="preserve">Установить зависимости проекта, командой </w:t>
+      </w:r>
+      <w:r>
+        <w:rPr>
+          <w:color w:val="auto"/>
+          <w:lang w:val="en-US" w:eastAsia="zh-CN" w:bidi="ar-SA"/>
+        </w:rPr>
+        <w:t>npm install</w:t>
+      </w:r>
+      <w:r>
+        <w:rPr>
+          <w:color w:val="auto"/>
+          <w:lang w:val="ru-RU" w:bidi="ar-SA"/>
+        </w:rPr>
+        <w:t>;</w:t>
+      </w:r>
+    </w:p>
+    <w:p>
+      <w:pPr>
+        <w:pStyle w:val="Ol"/>
+        <w:numPr>
+          <w:ilvl w:val="0"/>
+          <w:numId w:val="2"/>
+        </w:numPr>
+        <w:ind w:left="754" w:right="0" w:hanging="397"/>
+        <w:rPr>
+          <w:color w:val="auto"/>
+        </w:rPr>
+      </w:pPr>
+      <w:r>
+        <w:rPr>
+          <w:color w:val="auto"/>
+          <w:lang w:val="ru-RU" w:bidi="ar-SA"/>
+        </w:rPr>
+        <w:t xml:space="preserve">Соберите приложение командой </w:t>
+      </w:r>
+      <w:r>
+        <w:rPr>
+          <w:color w:val="auto"/>
+          <w:lang w:val="en-US" w:eastAsia="zh-CN" w:bidi="ar-SA"/>
+        </w:rPr>
+        <w:t>npm run build</w:t>
+      </w:r>
+      <w:r>
+        <w:rPr>
+          <w:color w:val="auto"/>
+          <w:lang w:val="ru-RU" w:bidi="ar-SA"/>
+        </w:rPr>
+        <w:t>;</w:t>
+      </w:r>
+    </w:p>
+    <w:p>
+      <w:pPr>
+        <w:pStyle w:val="Ol"/>
+        <w:numPr>
+          <w:ilvl w:val="0"/>
+          <w:numId w:val="2"/>
+        </w:numPr>
+        <w:ind w:left="754" w:right="0" w:hanging="397"/>
+        <w:rPr>
+          <w:color w:val="auto"/>
+        </w:rPr>
+      </w:pPr>
+      <w:r>
+        <w:rPr>
+          <w:color w:val="auto"/>
+          <w:lang w:val="ru-RU" w:bidi="ar-SA"/>
+        </w:rPr>
+        <w:t xml:space="preserve">Переместите собранное приложение из директории </w:t>
+      </w:r>
+      <w:r>
+        <w:rPr>
+          <w:color w:val="auto"/>
+          <w:lang w:val="en-US" w:eastAsia="zh-CN" w:bidi="ar-SA"/>
+        </w:rPr>
+        <w:t>build</w:t>
+      </w:r>
+      <w:r>
+        <w:rPr>
+          <w:color w:val="auto"/>
+          <w:lang w:val="ru-RU" w:bidi="ar-SA"/>
+        </w:rPr>
+        <w:t xml:space="preserve"> в подготовленную директорию для приложения;</w:t>
+      </w:r>
+    </w:p>
+    <w:p>
+      <w:pPr>
+        <w:pStyle w:val="Ol"/>
+        <w:numPr>
+          <w:ilvl w:val="0"/>
+          <w:numId w:val="2"/>
+        </w:numPr>
+        <w:ind w:left="754" w:right="0" w:hanging="397"/>
+        <w:rPr>
+          <w:color w:val="auto"/>
+        </w:rPr>
+      </w:pPr>
+      <w:r>
+        <w:rPr>
+          <w:color w:val="auto"/>
+          <w:lang w:val="ru-RU" w:bidi="ar-SA"/>
+        </w:rPr>
+        <w:t xml:space="preserve">Запустите приложение с помощью </w:t>
+      </w:r>
+      <w:r>
+        <w:rPr>
+          <w:color w:val="auto"/>
+          <w:lang w:val="en-US" w:eastAsia="zh-CN" w:bidi="ar-SA"/>
+        </w:rPr>
+        <w:t>PM2</w:t>
+      </w:r>
+      <w:r>
+        <w:rPr>
+          <w:color w:val="auto"/>
+          <w:lang w:val="ru-RU" w:bidi="ar-SA"/>
+        </w:rPr>
+        <w:t xml:space="preserve">, командой </w:t>
+      </w:r>
+      <w:r>
+        <w:rPr>
+          <w:color w:val="auto"/>
+          <w:lang w:val="en-US" w:eastAsia="zh-CN" w:bidi="ar-SA"/>
+        </w:rPr>
+        <w:t>pm2 start index.js</w:t>
+      </w:r>
+      <w:r>
+        <w:rPr>
+          <w:color w:val="auto"/>
+          <w:lang w:val="ru-RU" w:bidi="ar-SA"/>
+        </w:rPr>
+        <w:t>;</w:t>
+      </w:r>
+    </w:p>
+    <w:p>
+      <w:pPr>
+        <w:pStyle w:val="Ol"/>
+        <w:numPr>
+          <w:ilvl w:val="0"/>
+          <w:numId w:val="2"/>
+        </w:numPr>
+        <w:ind w:left="754" w:right="0" w:hanging="397"/>
+        <w:rPr>
+          <w:color w:val="auto"/>
+        </w:rPr>
+      </w:pPr>
+      <w:r>
+        <w:rPr>
+          <w:color w:val="auto"/>
+        </w:rPr>
+        <w:t>Протестируйте приложение.</w:t>
+      </w:r>
+    </w:p>
+    <w:p>
+      <w:pPr>
+        <w:pStyle w:val="P"/>
+        <w:numPr>
+          <w:ilvl w:val="0"/>
+          <w:numId w:val="4"/>
+        </w:numPr>
+        <w:ind w:left="0" w:right="0" w:firstLine="709"/>
+        <w:rPr>
+          <w:color w:val="auto"/>
+        </w:rPr>
+      </w:pPr>
+      <w:r>
+        <w:rPr>
+          <w:color w:val="auto"/>
+          <w:lang w:val="ru-RU" w:bidi="ar-SA"/>
+        </w:rPr>
+        <w:t xml:space="preserve">Дополнительно вы можете настроить домен для сервиса используя </w:t>
+      </w:r>
+      <w:r>
+        <w:rPr>
+          <w:color w:val="auto"/>
+          <w:lang w:val="en-US" w:eastAsia="zh-CN" w:bidi="ar-SA"/>
+        </w:rPr>
+        <w:t>Nginx</w:t>
+      </w:r>
+      <w:r>
+        <w:rPr>
+          <w:color w:val="auto"/>
+          <w:lang w:val="ru-RU" w:bidi="ar-SA"/>
+        </w:rPr>
+        <w:t xml:space="preserve"> или </w:t>
+      </w:r>
+      <w:r>
+        <w:rPr>
+          <w:color w:val="auto"/>
+          <w:lang w:val="en-US" w:eastAsia="zh-CN" w:bidi="ar-SA"/>
+        </w:rPr>
+        <w:t>Apache</w:t>
+      </w:r>
+      <w:r>
+        <w:rPr>
+          <w:color w:val="auto"/>
+          <w:lang w:val="ru-RU" w:bidi="ar-SA"/>
+        </w:rPr>
+        <w:t xml:space="preserve">. Так-же вы можете настроить </w:t>
+      </w:r>
+      <w:r>
+        <w:rPr>
+          <w:color w:val="auto"/>
+          <w:lang w:val="en-US" w:eastAsia="zh-CN" w:bidi="ar-SA"/>
+        </w:rPr>
+        <w:t>firewall</w:t>
+      </w:r>
+      <w:r>
+        <w:rPr>
+          <w:color w:val="auto"/>
+          <w:lang w:val="ru-RU" w:bidi="ar-SA"/>
         </w:rPr>
         <w:t xml:space="preserve"> </w:t>
       </w:r>
       <w:r>
         <w:rPr>
           <w:color w:val="auto"/>
-          <w:lang w:val="ru-RU" w:bidi="ar-SA"/>
-        </w:rPr>
-        <w:t xml:space="preserve">следуя инструкциям по установке </w:t>
-      </w:r>
-      <w:r>
-        <w:rPr>
-          <w:color w:val="auto"/>
-          <w:lang w:val="ru-RU" w:bidi="ar-SA"/>
-        </w:rPr>
-        <w:t>с официального сайта</w:t>
-      </w:r>
-      <w:r>
-        <w:rPr>
-          <w:color w:val="auto"/>
-          <w:lang w:val="ru-RU" w:bidi="ar-SA"/>
-        </w:rPr>
-        <w:t>;</w:t>
-      </w:r>
-    </w:p>
-    <w:p>
-      <w:pPr>
-        <w:pStyle w:val="Ol"/>
-        <w:numPr>
-          <w:ilvl w:val="0"/>
-          <w:numId w:val="2"/>
-        </w:numPr>
-        <w:ind w:left="754" w:right="0" w:hanging="397"/>
-        <w:rPr>
-          <w:color w:val="auto"/>
-        </w:rPr>
-      </w:pPr>
-      <w:r>
-        <w:rPr>
-          <w:color w:val="auto"/>
-          <w:lang w:val="ru-RU" w:bidi="ar-SA"/>
-        </w:rPr>
-        <w:t xml:space="preserve">Склонируйте локально репозиторий сервиса с </w:t>
-      </w:r>
-      <w:r>
-        <w:rPr>
-          <w:color w:val="auto"/>
-          <w:lang w:val="en-US" w:eastAsia="zh-CN" w:bidi="ar-SA"/>
-        </w:rPr>
-        <w:t>https://github.com/AntonGorban/html2img-service.git</w:t>
-      </w:r>
-      <w:r>
-        <w:rPr>
-          <w:color w:val="auto"/>
-          <w:lang w:val="ru-RU" w:bidi="ar-SA"/>
-        </w:rPr>
-        <w:t>;</w:t>
-      </w:r>
-    </w:p>
-    <w:p>
-      <w:pPr>
-        <w:pStyle w:val="Ol"/>
-        <w:numPr>
-          <w:ilvl w:val="0"/>
-          <w:numId w:val="2"/>
-        </w:numPr>
-        <w:ind w:left="754" w:right="0" w:hanging="397"/>
-        <w:rPr>
-          <w:color w:val="auto"/>
-        </w:rPr>
-      </w:pPr>
-      <w:r>
-        <w:rPr>
-          <w:color w:val="auto"/>
-          <w:lang w:val="ru-RU" w:bidi="ar-SA"/>
-        </w:rPr>
-        <w:t xml:space="preserve">Установить зависимости проекта, командой </w:t>
-      </w:r>
-      <w:r>
-        <w:rPr>
-          <w:color w:val="auto"/>
-          <w:lang w:val="en-US" w:eastAsia="zh-CN" w:bidi="ar-SA"/>
-        </w:rPr>
-        <w:t>npm install</w:t>
-      </w:r>
-      <w:r>
-        <w:rPr>
-          <w:color w:val="auto"/>
-          <w:lang w:val="ru-RU" w:bidi="ar-SA"/>
-        </w:rPr>
-        <w:t>;</w:t>
-      </w:r>
-    </w:p>
-    <w:p>
-      <w:pPr>
-        <w:pStyle w:val="Ol"/>
-        <w:numPr>
-          <w:ilvl w:val="0"/>
-          <w:numId w:val="2"/>
-        </w:numPr>
-        <w:ind w:left="754" w:right="0" w:hanging="397"/>
-        <w:rPr>
-          <w:color w:val="auto"/>
-        </w:rPr>
-      </w:pPr>
-      <w:r>
-        <w:rPr>
-          <w:color w:val="auto"/>
-          <w:lang w:val="ru-RU" w:bidi="ar-SA"/>
-        </w:rPr>
-        <w:t xml:space="preserve">Соберите приложение командой </w:t>
-      </w:r>
-      <w:r>
-        <w:rPr>
-          <w:color w:val="auto"/>
-          <w:lang w:val="en-US" w:eastAsia="zh-CN" w:bidi="ar-SA"/>
-        </w:rPr>
-        <w:t>npm run build</w:t>
-      </w:r>
-      <w:r>
-        <w:rPr>
-          <w:color w:val="auto"/>
-          <w:lang w:val="ru-RU" w:bidi="ar-SA"/>
-        </w:rPr>
-        <w:t>;</w:t>
-      </w:r>
-    </w:p>
-    <w:p>
-      <w:pPr>
-        <w:pStyle w:val="Ol"/>
-        <w:numPr>
-          <w:ilvl w:val="0"/>
-          <w:numId w:val="2"/>
-        </w:numPr>
-        <w:ind w:left="754" w:right="0" w:hanging="397"/>
-        <w:rPr>
-          <w:color w:val="auto"/>
-        </w:rPr>
-      </w:pPr>
-      <w:r>
-        <w:rPr>
-          <w:color w:val="auto"/>
-          <w:lang w:val="ru-RU" w:bidi="ar-SA"/>
-        </w:rPr>
-        <w:t xml:space="preserve">Переместите собранное приложение из директории </w:t>
-      </w:r>
-      <w:r>
-        <w:rPr>
-          <w:color w:val="auto"/>
-          <w:lang w:val="en-US" w:eastAsia="zh-CN" w:bidi="ar-SA"/>
-        </w:rPr>
-        <w:t>build</w:t>
-      </w:r>
-      <w:r>
-        <w:rPr>
-          <w:color w:val="auto"/>
-          <w:lang w:val="ru-RU" w:bidi="ar-SA"/>
-        </w:rPr>
-        <w:t xml:space="preserve"> в подготовленную директорию для приложения;</w:t>
-      </w:r>
-    </w:p>
-    <w:p>
-      <w:pPr>
-        <w:pStyle w:val="Ol"/>
-        <w:numPr>
-          <w:ilvl w:val="0"/>
-          <w:numId w:val="2"/>
-        </w:numPr>
-        <w:ind w:left="754" w:right="0" w:hanging="397"/>
-        <w:rPr>
-          <w:color w:val="auto"/>
-        </w:rPr>
-      </w:pPr>
-      <w:r>
-        <w:rPr>
-          <w:color w:val="auto"/>
-          <w:lang w:val="ru-RU" w:bidi="ar-SA"/>
-        </w:rPr>
-        <w:t xml:space="preserve">Запустите приложение с помощью </w:t>
-      </w:r>
-      <w:r>
-        <w:rPr>
-          <w:color w:val="auto"/>
-          <w:lang w:val="en-US" w:eastAsia="zh-CN" w:bidi="ar-SA"/>
-        </w:rPr>
-        <w:t>PM2</w:t>
-      </w:r>
-      <w:r>
-        <w:rPr>
-          <w:color w:val="auto"/>
-          <w:lang w:val="ru-RU" w:bidi="ar-SA"/>
-        </w:rPr>
-        <w:t xml:space="preserve">, командой </w:t>
-      </w:r>
-      <w:r>
-        <w:rPr>
-          <w:color w:val="auto"/>
-          <w:lang w:val="en-US" w:eastAsia="zh-CN" w:bidi="ar-SA"/>
-        </w:rPr>
-        <w:t>pm2 start index.js</w:t>
-      </w:r>
-      <w:r>
-        <w:rPr>
-          <w:color w:val="auto"/>
-          <w:lang w:val="ru-RU" w:bidi="ar-SA"/>
-        </w:rPr>
-        <w:t>;</w:t>
-      </w:r>
-    </w:p>
-    <w:p>
-      <w:pPr>
-        <w:pStyle w:val="Ol"/>
-        <w:numPr>
-          <w:ilvl w:val="0"/>
-          <w:numId w:val="2"/>
-        </w:numPr>
-        <w:ind w:left="754" w:right="0" w:hanging="397"/>
-        <w:rPr>
-          <w:color w:val="auto"/>
-        </w:rPr>
-      </w:pPr>
-      <w:r>
-        <w:rPr>
-          <w:color w:val="auto"/>
-        </w:rPr>
-        <w:t>Протестируйте приложение.</w:t>
+          <w:lang w:val="en-US" w:eastAsia="zh-CN" w:bidi="ar-SA"/>
+        </w:rPr>
+        <w:t>ufw</w:t>
+      </w:r>
+      <w:r>
+        <w:rPr>
+          <w:color w:val="auto"/>
+          <w:lang w:val="ru-RU" w:bidi="ar-SA"/>
+        </w:rPr>
+        <w:t xml:space="preserve"> или </w:t>
+      </w:r>
+      <w:r>
+        <w:rPr>
+          <w:color w:val="auto"/>
+          <w:lang w:val="en-US" w:eastAsia="zh-CN" w:bidi="ar-SA"/>
+        </w:rPr>
+        <w:t>iptables</w:t>
+      </w:r>
+      <w:r>
+        <w:rPr>
+          <w:color w:val="auto"/>
+          <w:lang w:val="ru-RU" w:bidi="ar-SA"/>
+        </w:rPr>
+        <w:t>.</w:t>
       </w:r>
     </w:p>
     <w:p>
@@ -20450,96 +19782,6 @@
         <w:ind w:left="0" w:right="0" w:firstLine="709"/>
         <w:rPr>
           <w:color w:val="auto"/>
-        </w:rPr>
-      </w:pPr>
-      <w:r>
-        <w:rPr>
-          <w:color w:val="auto"/>
-          <w:lang w:val="ru-RU" w:bidi="ar-SA"/>
-        </w:rPr>
-        <w:t xml:space="preserve">Дополнительно вы можете настроить домен для сервиса используя </w:t>
-      </w:r>
-      <w:r>
-        <w:rPr>
-          <w:color w:val="auto"/>
-          <w:lang w:val="en-US" w:eastAsia="zh-CN" w:bidi="ar-SA"/>
-        </w:rPr>
-        <w:t>Nginx</w:t>
-      </w:r>
-      <w:r>
-        <w:rPr>
-          <w:color w:val="auto"/>
-          <w:lang w:val="ru-RU" w:bidi="ar-SA"/>
-        </w:rPr>
-        <w:t xml:space="preserve"> или </w:t>
-      </w:r>
-      <w:r>
-        <w:rPr>
-          <w:color w:val="auto"/>
-          <w:lang w:val="en-US" w:eastAsia="zh-CN" w:bidi="ar-SA"/>
-        </w:rPr>
-        <w:t>Apache</w:t>
-      </w:r>
-      <w:r>
-        <w:rPr>
-          <w:color w:val="auto"/>
-          <w:lang w:val="ru-RU" w:bidi="ar-SA"/>
-        </w:rPr>
-        <w:t xml:space="preserve">. Так-же вы можете настроить </w:t>
-      </w:r>
-      <w:r>
-        <w:rPr>
-          <w:color w:val="auto"/>
-          <w:lang w:val="en-US" w:eastAsia="zh-CN" w:bidi="ar-SA"/>
-        </w:rPr>
-        <w:t>firewall</w:t>
-      </w:r>
-      <w:r>
-        <w:rPr>
-          <w:color w:val="auto"/>
-          <w:lang w:val="ru-RU" w:bidi="ar-SA"/>
-        </w:rPr>
-        <w:t xml:space="preserve"> </w:t>
-      </w:r>
-      <w:r>
-        <w:rPr>
-          <w:color w:val="auto"/>
-          <w:lang w:val="en-US" w:eastAsia="zh-CN" w:bidi="ar-SA"/>
-        </w:rPr>
-        <w:t>ufw</w:t>
-      </w:r>
-      <w:r>
-        <w:rPr>
-          <w:color w:val="auto"/>
-          <w:lang w:val="ru-RU" w:bidi="ar-SA"/>
-        </w:rPr>
-        <w:t xml:space="preserve"> или </w:t>
-      </w:r>
-      <w:r>
-        <w:rPr>
-          <w:color w:val="auto"/>
-          <w:lang w:val="en-US" w:eastAsia="zh-CN" w:bidi="ar-SA"/>
-        </w:rPr>
-        <w:t>iptables</w:t>
-      </w:r>
-      <w:r>
-        <w:rPr>
-          <w:color w:val="auto"/>
-          <w:lang w:val="ru-RU" w:bidi="ar-SA"/>
-        </w:rPr>
-        <w:t>.</w:t>
-      </w:r>
-    </w:p>
-    <w:p>
-      <w:pPr>
-        <w:pStyle w:val="P"/>
-        <w:numPr>
-          <w:ilvl w:val="0"/>
-          <w:numId w:val="4"/>
-        </w:numPr>
-        <w:ind w:left="0" w:right="0" w:firstLine="709"/>
-        <w:rPr>
-          <w:color w:val="auto"/>
           <w:lang w:val="ru-RU" w:bidi="ar-SA"/>
         </w:rPr>
       </w:pPr>
@@ -20553,6 +19795,7 @@
     <w:p>
       <w:pPr>
         <w:pStyle w:val="H2"/>
+        <w:ind w:left="0" w:right="0" w:hanging="0"/>
         <w:rPr>
           <w:color w:val="auto"/>
         </w:rPr>
@@ -21380,7 +20623,7 @@
         <w:pStyle w:val="Ol"/>
         <w:numPr>
           <w:ilvl w:val="0"/>
-          <w:numId w:val="24"/>
+          <w:numId w:val="33"/>
         </w:numPr>
         <w:ind w:left="754" w:right="0" w:hanging="397"/>
         <w:rPr>
@@ -35240,9 +34483,7 @@
         </w:rPr>
       </w:pPr>
       <w:r>
-        <w:rPr>
-          <w:color w:val="auto"/>
-        </w:rPr>
+        <w:rPr/>
       </w:r>
     </w:p>
     <w:sectPr>
@@ -35394,7 +34635,7 @@
     </w:r>
     <w:r>
       <w:rPr/>
-      <w:t>5</w:t>
+      <w:t>29</w:t>
     </w:r>
     <w:r>
       <w:rPr/>
@@ -36535,6 +35776,1104 @@
     </w:lvl>
   </w:abstractNum>
   <w:abstractNum w:abstractNumId="10">
+    <w:lvl w:ilvl="0">
+      <w:start w:val="1"/>
+      <w:numFmt w:val="decimal"/>
+      <w:lvlText w:val="%1."/>
+      <w:lvlJc w:val="left"/>
+      <w:pPr>
+        <w:tabs>
+          <w:tab w:val="num" w:pos="397"/>
+        </w:tabs>
+        <w:ind w:left="754" w:hanging="397"/>
+      </w:pPr>
+      <w:rPr>
+        <w:sz w:val="28"/>
+        <w:rFonts w:ascii="Times New Roman" w:hAnsi="Times New Roman"/>
+      </w:rPr>
+    </w:lvl>
+    <w:lvl w:ilvl="1">
+      <w:start w:val="1"/>
+      <w:numFmt w:val="decimal"/>
+      <w:lvlText w:val="%2."/>
+      <w:lvlJc w:val="left"/>
+      <w:pPr>
+        <w:tabs>
+          <w:tab w:val="num" w:pos="794"/>
+        </w:tabs>
+        <w:ind w:left="1151" w:hanging="397"/>
+      </w:pPr>
+      <w:rPr/>
+    </w:lvl>
+    <w:lvl w:ilvl="2">
+      <w:start w:val="1"/>
+      <w:numFmt w:val="decimal"/>
+      <w:lvlText w:val="%3."/>
+      <w:lvlJc w:val="left"/>
+      <w:pPr>
+        <w:tabs>
+          <w:tab w:val="num" w:pos="1191"/>
+        </w:tabs>
+        <w:ind w:left="1548" w:hanging="397"/>
+      </w:pPr>
+      <w:rPr/>
+    </w:lvl>
+    <w:lvl w:ilvl="3">
+      <w:start w:val="1"/>
+      <w:numFmt w:val="decimal"/>
+      <w:lvlText w:val="%4."/>
+      <w:lvlJc w:val="left"/>
+      <w:pPr>
+        <w:tabs>
+          <w:tab w:val="num" w:pos="1588"/>
+        </w:tabs>
+        <w:ind w:left="1945" w:hanging="397"/>
+      </w:pPr>
+      <w:rPr/>
+    </w:lvl>
+    <w:lvl w:ilvl="4">
+      <w:start w:val="1"/>
+      <w:numFmt w:val="decimal"/>
+      <w:lvlText w:val="%5."/>
+      <w:lvlJc w:val="left"/>
+      <w:pPr>
+        <w:tabs>
+          <w:tab w:val="num" w:pos="1985"/>
+        </w:tabs>
+        <w:ind w:left="2342" w:hanging="397"/>
+      </w:pPr>
+      <w:rPr/>
+    </w:lvl>
+    <w:lvl w:ilvl="5">
+      <w:start w:val="1"/>
+      <w:numFmt w:val="decimal"/>
+      <w:lvlText w:val="%6."/>
+      <w:lvlJc w:val="left"/>
+      <w:pPr>
+        <w:tabs>
+          <w:tab w:val="num" w:pos="2381"/>
+        </w:tabs>
+        <w:ind w:left="2738" w:hanging="397"/>
+      </w:pPr>
+      <w:rPr/>
+    </w:lvl>
+    <w:lvl w:ilvl="6">
+      <w:start w:val="1"/>
+      <w:numFmt w:val="decimal"/>
+      <w:lvlText w:val="%7."/>
+      <w:lvlJc w:val="left"/>
+      <w:pPr>
+        <w:tabs>
+          <w:tab w:val="num" w:pos="2778"/>
+        </w:tabs>
+        <w:ind w:left="3135" w:hanging="397"/>
+      </w:pPr>
+      <w:rPr/>
+    </w:lvl>
+    <w:lvl w:ilvl="7">
+      <w:start w:val="1"/>
+      <w:numFmt w:val="decimal"/>
+      <w:lvlText w:val="%8."/>
+      <w:lvlJc w:val="left"/>
+      <w:pPr>
+        <w:tabs>
+          <w:tab w:val="num" w:pos="3175"/>
+        </w:tabs>
+        <w:ind w:left="3532" w:hanging="397"/>
+      </w:pPr>
+      <w:rPr/>
+    </w:lvl>
+    <w:lvl w:ilvl="8">
+      <w:start w:val="1"/>
+      <w:numFmt w:val="decimal"/>
+      <w:lvlText w:val="%9."/>
+      <w:lvlJc w:val="left"/>
+      <w:pPr>
+        <w:tabs>
+          <w:tab w:val="num" w:pos="3572"/>
+        </w:tabs>
+        <w:ind w:left="3929" w:hanging="397"/>
+      </w:pPr>
+      <w:rPr/>
+    </w:lvl>
+  </w:abstractNum>
+  <w:abstractNum w:abstractNumId="11">
+    <w:lvl w:ilvl="0">
+      <w:start w:val="1"/>
+      <w:numFmt w:val="decimal"/>
+      <w:lvlText w:val="%1."/>
+      <w:lvlJc w:val="left"/>
+      <w:pPr>
+        <w:tabs>
+          <w:tab w:val="num" w:pos="397"/>
+        </w:tabs>
+        <w:ind w:left="754" w:hanging="397"/>
+      </w:pPr>
+      <w:rPr>
+        <w:sz w:val="28"/>
+        <w:rFonts w:ascii="Times New Roman" w:hAnsi="Times New Roman"/>
+      </w:rPr>
+    </w:lvl>
+    <w:lvl w:ilvl="1">
+      <w:start w:val="1"/>
+      <w:numFmt w:val="decimal"/>
+      <w:lvlText w:val="%2."/>
+      <w:lvlJc w:val="left"/>
+      <w:pPr>
+        <w:tabs>
+          <w:tab w:val="num" w:pos="794"/>
+        </w:tabs>
+        <w:ind w:left="1151" w:hanging="397"/>
+      </w:pPr>
+      <w:rPr/>
+    </w:lvl>
+    <w:lvl w:ilvl="2">
+      <w:start w:val="1"/>
+      <w:numFmt w:val="decimal"/>
+      <w:lvlText w:val="%3."/>
+      <w:lvlJc w:val="left"/>
+      <w:pPr>
+        <w:tabs>
+          <w:tab w:val="num" w:pos="1191"/>
+        </w:tabs>
+        <w:ind w:left="1548" w:hanging="397"/>
+      </w:pPr>
+      <w:rPr/>
+    </w:lvl>
+    <w:lvl w:ilvl="3">
+      <w:start w:val="1"/>
+      <w:numFmt w:val="decimal"/>
+      <w:lvlText w:val="%4."/>
+      <w:lvlJc w:val="left"/>
+      <w:pPr>
+        <w:tabs>
+          <w:tab w:val="num" w:pos="1588"/>
+        </w:tabs>
+        <w:ind w:left="1945" w:hanging="397"/>
+      </w:pPr>
+      <w:rPr/>
+    </w:lvl>
+    <w:lvl w:ilvl="4">
+      <w:start w:val="1"/>
+      <w:numFmt w:val="decimal"/>
+      <w:lvlText w:val="%5."/>
+      <w:lvlJc w:val="left"/>
+      <w:pPr>
+        <w:tabs>
+          <w:tab w:val="num" w:pos="1985"/>
+        </w:tabs>
+        <w:ind w:left="2342" w:hanging="397"/>
+      </w:pPr>
+      <w:rPr/>
+    </w:lvl>
+    <w:lvl w:ilvl="5">
+      <w:start w:val="1"/>
+      <w:numFmt w:val="decimal"/>
+      <w:lvlText w:val="%6."/>
+      <w:lvlJc w:val="left"/>
+      <w:pPr>
+        <w:tabs>
+          <w:tab w:val="num" w:pos="2381"/>
+        </w:tabs>
+        <w:ind w:left="2738" w:hanging="397"/>
+      </w:pPr>
+      <w:rPr/>
+    </w:lvl>
+    <w:lvl w:ilvl="6">
+      <w:start w:val="1"/>
+      <w:numFmt w:val="decimal"/>
+      <w:lvlText w:val="%7."/>
+      <w:lvlJc w:val="left"/>
+      <w:pPr>
+        <w:tabs>
+          <w:tab w:val="num" w:pos="2778"/>
+        </w:tabs>
+        <w:ind w:left="3135" w:hanging="397"/>
+      </w:pPr>
+      <w:rPr/>
+    </w:lvl>
+    <w:lvl w:ilvl="7">
+      <w:start w:val="1"/>
+      <w:numFmt w:val="decimal"/>
+      <w:lvlText w:val="%8."/>
+      <w:lvlJc w:val="left"/>
+      <w:pPr>
+        <w:tabs>
+          <w:tab w:val="num" w:pos="3175"/>
+        </w:tabs>
+        <w:ind w:left="3532" w:hanging="397"/>
+      </w:pPr>
+      <w:rPr/>
+    </w:lvl>
+    <w:lvl w:ilvl="8">
+      <w:start w:val="1"/>
+      <w:numFmt w:val="decimal"/>
+      <w:lvlText w:val="%9."/>
+      <w:lvlJc w:val="left"/>
+      <w:pPr>
+        <w:tabs>
+          <w:tab w:val="num" w:pos="3572"/>
+        </w:tabs>
+        <w:ind w:left="3929" w:hanging="397"/>
+      </w:pPr>
+      <w:rPr/>
+    </w:lvl>
+  </w:abstractNum>
+  <w:abstractNum w:abstractNumId="12">
+    <w:lvl w:ilvl="0">
+      <w:start w:val="1"/>
+      <w:numFmt w:val="decimal"/>
+      <w:lvlText w:val="%1."/>
+      <w:lvlJc w:val="left"/>
+      <w:pPr>
+        <w:tabs>
+          <w:tab w:val="num" w:pos="397"/>
+        </w:tabs>
+        <w:ind w:left="754" w:hanging="397"/>
+      </w:pPr>
+      <w:rPr>
+        <w:sz w:val="28"/>
+        <w:rFonts w:ascii="Times New Roman" w:hAnsi="Times New Roman"/>
+      </w:rPr>
+    </w:lvl>
+    <w:lvl w:ilvl="1">
+      <w:start w:val="1"/>
+      <w:numFmt w:val="decimal"/>
+      <w:lvlText w:val="%2."/>
+      <w:lvlJc w:val="left"/>
+      <w:pPr>
+        <w:tabs>
+          <w:tab w:val="num" w:pos="794"/>
+        </w:tabs>
+        <w:ind w:left="1151" w:hanging="397"/>
+      </w:pPr>
+      <w:rPr/>
+    </w:lvl>
+    <w:lvl w:ilvl="2">
+      <w:start w:val="1"/>
+      <w:numFmt w:val="decimal"/>
+      <w:lvlText w:val="%3."/>
+      <w:lvlJc w:val="left"/>
+      <w:pPr>
+        <w:tabs>
+          <w:tab w:val="num" w:pos="1191"/>
+        </w:tabs>
+        <w:ind w:left="1548" w:hanging="397"/>
+      </w:pPr>
+      <w:rPr/>
+    </w:lvl>
+    <w:lvl w:ilvl="3">
+      <w:start w:val="1"/>
+      <w:numFmt w:val="decimal"/>
+      <w:lvlText w:val="%4."/>
+      <w:lvlJc w:val="left"/>
+      <w:pPr>
+        <w:tabs>
+          <w:tab w:val="num" w:pos="1588"/>
+        </w:tabs>
+        <w:ind w:left="1945" w:hanging="397"/>
+      </w:pPr>
+      <w:rPr/>
+    </w:lvl>
+    <w:lvl w:ilvl="4">
+      <w:start w:val="1"/>
+      <w:numFmt w:val="decimal"/>
+      <w:lvlText w:val="%5."/>
+      <w:lvlJc w:val="left"/>
+      <w:pPr>
+        <w:tabs>
+          <w:tab w:val="num" w:pos="1985"/>
+        </w:tabs>
+        <w:ind w:left="2342" w:hanging="397"/>
+      </w:pPr>
+      <w:rPr/>
+    </w:lvl>
+    <w:lvl w:ilvl="5">
+      <w:start w:val="1"/>
+      <w:numFmt w:val="decimal"/>
+      <w:lvlText w:val="%6."/>
+      <w:lvlJc w:val="left"/>
+      <w:pPr>
+        <w:tabs>
+          <w:tab w:val="num" w:pos="2381"/>
+        </w:tabs>
+        <w:ind w:left="2738" w:hanging="397"/>
+      </w:pPr>
+      <w:rPr/>
+    </w:lvl>
+    <w:lvl w:ilvl="6">
+      <w:start w:val="1"/>
+      <w:numFmt w:val="decimal"/>
+      <w:lvlText w:val="%7."/>
+      <w:lvlJc w:val="left"/>
+      <w:pPr>
+        <w:tabs>
+          <w:tab w:val="num" w:pos="2778"/>
+        </w:tabs>
+        <w:ind w:left="3135" w:hanging="397"/>
+      </w:pPr>
+      <w:rPr/>
+    </w:lvl>
+    <w:lvl w:ilvl="7">
+      <w:start w:val="1"/>
+      <w:numFmt w:val="decimal"/>
+      <w:lvlText w:val="%8."/>
+      <w:lvlJc w:val="left"/>
+      <w:pPr>
+        <w:tabs>
+          <w:tab w:val="num" w:pos="3175"/>
+        </w:tabs>
+        <w:ind w:left="3532" w:hanging="397"/>
+      </w:pPr>
+      <w:rPr/>
+    </w:lvl>
+    <w:lvl w:ilvl="8">
+      <w:start w:val="1"/>
+      <w:numFmt w:val="decimal"/>
+      <w:lvlText w:val="%9."/>
+      <w:lvlJc w:val="left"/>
+      <w:pPr>
+        <w:tabs>
+          <w:tab w:val="num" w:pos="3572"/>
+        </w:tabs>
+        <w:ind w:left="3929" w:hanging="397"/>
+      </w:pPr>
+      <w:rPr/>
+    </w:lvl>
+  </w:abstractNum>
+  <w:abstractNum w:abstractNumId="13">
+    <w:lvl w:ilvl="0">
+      <w:start w:val="1"/>
+      <w:numFmt w:val="decimal"/>
+      <w:lvlText w:val="%1."/>
+      <w:lvlJc w:val="left"/>
+      <w:pPr>
+        <w:tabs>
+          <w:tab w:val="num" w:pos="397"/>
+        </w:tabs>
+        <w:ind w:left="754" w:hanging="397"/>
+      </w:pPr>
+      <w:rPr>
+        <w:sz w:val="28"/>
+        <w:rFonts w:ascii="Times New Roman" w:hAnsi="Times New Roman"/>
+      </w:rPr>
+    </w:lvl>
+    <w:lvl w:ilvl="1">
+      <w:start w:val="1"/>
+      <w:numFmt w:val="decimal"/>
+      <w:lvlText w:val="%2."/>
+      <w:lvlJc w:val="left"/>
+      <w:pPr>
+        <w:tabs>
+          <w:tab w:val="num" w:pos="794"/>
+        </w:tabs>
+        <w:ind w:left="1151" w:hanging="397"/>
+      </w:pPr>
+      <w:rPr/>
+    </w:lvl>
+    <w:lvl w:ilvl="2">
+      <w:start w:val="1"/>
+      <w:numFmt w:val="decimal"/>
+      <w:lvlText w:val="%3."/>
+      <w:lvlJc w:val="left"/>
+      <w:pPr>
+        <w:tabs>
+          <w:tab w:val="num" w:pos="1191"/>
+        </w:tabs>
+        <w:ind w:left="1548" w:hanging="397"/>
+      </w:pPr>
+      <w:rPr/>
+    </w:lvl>
+    <w:lvl w:ilvl="3">
+      <w:start w:val="1"/>
+      <w:numFmt w:val="decimal"/>
+      <w:lvlText w:val="%4."/>
+      <w:lvlJc w:val="left"/>
+      <w:pPr>
+        <w:tabs>
+          <w:tab w:val="num" w:pos="1588"/>
+        </w:tabs>
+        <w:ind w:left="1945" w:hanging="397"/>
+      </w:pPr>
+      <w:rPr/>
+    </w:lvl>
+    <w:lvl w:ilvl="4">
+      <w:start w:val="1"/>
+      <w:numFmt w:val="decimal"/>
+      <w:lvlText w:val="%5."/>
+      <w:lvlJc w:val="left"/>
+      <w:pPr>
+        <w:tabs>
+          <w:tab w:val="num" w:pos="1985"/>
+        </w:tabs>
+        <w:ind w:left="2342" w:hanging="397"/>
+      </w:pPr>
+      <w:rPr/>
+    </w:lvl>
+    <w:lvl w:ilvl="5">
+      <w:start w:val="1"/>
+      <w:numFmt w:val="decimal"/>
+      <w:lvlText w:val="%6."/>
+      <w:lvlJc w:val="left"/>
+      <w:pPr>
+        <w:tabs>
+          <w:tab w:val="num" w:pos="2381"/>
+        </w:tabs>
+        <w:ind w:left="2738" w:hanging="397"/>
+      </w:pPr>
+      <w:rPr/>
+    </w:lvl>
+    <w:lvl w:ilvl="6">
+      <w:start w:val="1"/>
+      <w:numFmt w:val="decimal"/>
+      <w:lvlText w:val="%7."/>
+      <w:lvlJc w:val="left"/>
+      <w:pPr>
+        <w:tabs>
+          <w:tab w:val="num" w:pos="2778"/>
+        </w:tabs>
+        <w:ind w:left="3135" w:hanging="397"/>
+      </w:pPr>
+      <w:rPr/>
+    </w:lvl>
+    <w:lvl w:ilvl="7">
+      <w:start w:val="1"/>
+      <w:numFmt w:val="decimal"/>
+      <w:lvlText w:val="%8."/>
+      <w:lvlJc w:val="left"/>
+      <w:pPr>
+        <w:tabs>
+          <w:tab w:val="num" w:pos="3175"/>
+        </w:tabs>
+        <w:ind w:left="3532" w:hanging="397"/>
+      </w:pPr>
+      <w:rPr/>
+    </w:lvl>
+    <w:lvl w:ilvl="8">
+      <w:start w:val="1"/>
+      <w:numFmt w:val="decimal"/>
+      <w:lvlText w:val="%9."/>
+      <w:lvlJc w:val="left"/>
+      <w:pPr>
+        <w:tabs>
+          <w:tab w:val="num" w:pos="3572"/>
+        </w:tabs>
+        <w:ind w:left="3929" w:hanging="397"/>
+      </w:pPr>
+      <w:rPr/>
+    </w:lvl>
+  </w:abstractNum>
+  <w:abstractNum w:abstractNumId="14">
+    <w:lvl w:ilvl="0">
+      <w:start w:val="1"/>
+      <w:numFmt w:val="decimal"/>
+      <w:lvlText w:val="%1."/>
+      <w:lvlJc w:val="left"/>
+      <w:pPr>
+        <w:tabs>
+          <w:tab w:val="num" w:pos="397"/>
+        </w:tabs>
+        <w:ind w:left="754" w:hanging="397"/>
+      </w:pPr>
+      <w:rPr>
+        <w:sz w:val="28"/>
+        <w:rFonts w:ascii="Times New Roman" w:hAnsi="Times New Roman"/>
+      </w:rPr>
+    </w:lvl>
+    <w:lvl w:ilvl="1">
+      <w:start w:val="1"/>
+      <w:numFmt w:val="decimal"/>
+      <w:lvlText w:val="%2."/>
+      <w:lvlJc w:val="left"/>
+      <w:pPr>
+        <w:tabs>
+          <w:tab w:val="num" w:pos="794"/>
+        </w:tabs>
+        <w:ind w:left="1151" w:hanging="397"/>
+      </w:pPr>
+      <w:rPr/>
+    </w:lvl>
+    <w:lvl w:ilvl="2">
+      <w:start w:val="1"/>
+      <w:numFmt w:val="decimal"/>
+      <w:lvlText w:val="%3."/>
+      <w:lvlJc w:val="left"/>
+      <w:pPr>
+        <w:tabs>
+          <w:tab w:val="num" w:pos="1191"/>
+        </w:tabs>
+        <w:ind w:left="1548" w:hanging="397"/>
+      </w:pPr>
+      <w:rPr/>
+    </w:lvl>
+    <w:lvl w:ilvl="3">
+      <w:start w:val="1"/>
+      <w:numFmt w:val="decimal"/>
+      <w:lvlText w:val="%4."/>
+      <w:lvlJc w:val="left"/>
+      <w:pPr>
+        <w:tabs>
+          <w:tab w:val="num" w:pos="1588"/>
+        </w:tabs>
+        <w:ind w:left="1945" w:hanging="397"/>
+      </w:pPr>
+      <w:rPr/>
+    </w:lvl>
+    <w:lvl w:ilvl="4">
+      <w:start w:val="1"/>
+      <w:numFmt w:val="decimal"/>
+      <w:lvlText w:val="%5."/>
+      <w:lvlJc w:val="left"/>
+      <w:pPr>
+        <w:tabs>
+          <w:tab w:val="num" w:pos="1985"/>
+        </w:tabs>
+        <w:ind w:left="2342" w:hanging="397"/>
+      </w:pPr>
+      <w:rPr/>
+    </w:lvl>
+    <w:lvl w:ilvl="5">
+      <w:start w:val="1"/>
+      <w:numFmt w:val="decimal"/>
+      <w:lvlText w:val="%6."/>
+      <w:lvlJc w:val="left"/>
+      <w:pPr>
+        <w:tabs>
+          <w:tab w:val="num" w:pos="2381"/>
+        </w:tabs>
+        <w:ind w:left="2738" w:hanging="397"/>
+      </w:pPr>
+      <w:rPr/>
+    </w:lvl>
+    <w:lvl w:ilvl="6">
+      <w:start w:val="1"/>
+      <w:numFmt w:val="decimal"/>
+      <w:lvlText w:val="%7."/>
+      <w:lvlJc w:val="left"/>
+      <w:pPr>
+        <w:tabs>
+          <w:tab w:val="num" w:pos="2778"/>
+        </w:tabs>
+        <w:ind w:left="3135" w:hanging="397"/>
+      </w:pPr>
+      <w:rPr/>
+    </w:lvl>
+    <w:lvl w:ilvl="7">
+      <w:start w:val="1"/>
+      <w:numFmt w:val="decimal"/>
+      <w:lvlText w:val="%8."/>
+      <w:lvlJc w:val="left"/>
+      <w:pPr>
+        <w:tabs>
+          <w:tab w:val="num" w:pos="3175"/>
+        </w:tabs>
+        <w:ind w:left="3532" w:hanging="397"/>
+      </w:pPr>
+      <w:rPr/>
+    </w:lvl>
+    <w:lvl w:ilvl="8">
+      <w:start w:val="1"/>
+      <w:numFmt w:val="decimal"/>
+      <w:lvlText w:val="%9."/>
+      <w:lvlJc w:val="left"/>
+      <w:pPr>
+        <w:tabs>
+          <w:tab w:val="num" w:pos="3572"/>
+        </w:tabs>
+        <w:ind w:left="3929" w:hanging="397"/>
+      </w:pPr>
+      <w:rPr/>
+    </w:lvl>
+  </w:abstractNum>
+  <w:abstractNum w:abstractNumId="15">
+    <w:lvl w:ilvl="0">
+      <w:start w:val="1"/>
+      <w:numFmt w:val="decimal"/>
+      <w:lvlText w:val="%1."/>
+      <w:lvlJc w:val="left"/>
+      <w:pPr>
+        <w:tabs>
+          <w:tab w:val="num" w:pos="397"/>
+        </w:tabs>
+        <w:ind w:left="754" w:hanging="397"/>
+      </w:pPr>
+      <w:rPr>
+        <w:sz w:val="28"/>
+        <w:rFonts w:ascii="Times New Roman" w:hAnsi="Times New Roman"/>
+      </w:rPr>
+    </w:lvl>
+    <w:lvl w:ilvl="1">
+      <w:start w:val="1"/>
+      <w:numFmt w:val="decimal"/>
+      <w:lvlText w:val="%2."/>
+      <w:lvlJc w:val="left"/>
+      <w:pPr>
+        <w:tabs>
+          <w:tab w:val="num" w:pos="794"/>
+        </w:tabs>
+        <w:ind w:left="1151" w:hanging="397"/>
+      </w:pPr>
+      <w:rPr/>
+    </w:lvl>
+    <w:lvl w:ilvl="2">
+      <w:start w:val="1"/>
+      <w:numFmt w:val="decimal"/>
+      <w:lvlText w:val="%3."/>
+      <w:lvlJc w:val="left"/>
+      <w:pPr>
+        <w:tabs>
+          <w:tab w:val="num" w:pos="1191"/>
+        </w:tabs>
+        <w:ind w:left="1548" w:hanging="397"/>
+      </w:pPr>
+      <w:rPr/>
+    </w:lvl>
+    <w:lvl w:ilvl="3">
+      <w:start w:val="1"/>
+      <w:numFmt w:val="decimal"/>
+      <w:lvlText w:val="%4."/>
+      <w:lvlJc w:val="left"/>
+      <w:pPr>
+        <w:tabs>
+          <w:tab w:val="num" w:pos="1588"/>
+        </w:tabs>
+        <w:ind w:left="1945" w:hanging="397"/>
+      </w:pPr>
+      <w:rPr/>
+    </w:lvl>
+    <w:lvl w:ilvl="4">
+      <w:start w:val="1"/>
+      <w:numFmt w:val="decimal"/>
+      <w:lvlText w:val="%5."/>
+      <w:lvlJc w:val="left"/>
+      <w:pPr>
+        <w:tabs>
+          <w:tab w:val="num" w:pos="1985"/>
+        </w:tabs>
+        <w:ind w:left="2342" w:hanging="397"/>
+      </w:pPr>
+      <w:rPr/>
+    </w:lvl>
+    <w:lvl w:ilvl="5">
+      <w:start w:val="1"/>
+      <w:numFmt w:val="decimal"/>
+      <w:lvlText w:val="%6."/>
+      <w:lvlJc w:val="left"/>
+      <w:pPr>
+        <w:tabs>
+          <w:tab w:val="num" w:pos="2381"/>
+        </w:tabs>
+        <w:ind w:left="2738" w:hanging="397"/>
+      </w:pPr>
+      <w:rPr/>
+    </w:lvl>
+    <w:lvl w:ilvl="6">
+      <w:start w:val="1"/>
+      <w:numFmt w:val="decimal"/>
+      <w:lvlText w:val="%7."/>
+      <w:lvlJc w:val="left"/>
+      <w:pPr>
+        <w:tabs>
+          <w:tab w:val="num" w:pos="2778"/>
+        </w:tabs>
+        <w:ind w:left="3135" w:hanging="397"/>
+      </w:pPr>
+      <w:rPr/>
+    </w:lvl>
+    <w:lvl w:ilvl="7">
+      <w:start w:val="1"/>
+      <w:numFmt w:val="decimal"/>
+      <w:lvlText w:val="%8."/>
+      <w:lvlJc w:val="left"/>
+      <w:pPr>
+        <w:tabs>
+          <w:tab w:val="num" w:pos="3175"/>
+        </w:tabs>
+        <w:ind w:left="3532" w:hanging="397"/>
+      </w:pPr>
+      <w:rPr/>
+    </w:lvl>
+    <w:lvl w:ilvl="8">
+      <w:start w:val="1"/>
+      <w:numFmt w:val="decimal"/>
+      <w:lvlText w:val="%9."/>
+      <w:lvlJc w:val="left"/>
+      <w:pPr>
+        <w:tabs>
+          <w:tab w:val="num" w:pos="3572"/>
+        </w:tabs>
+        <w:ind w:left="3929" w:hanging="397"/>
+      </w:pPr>
+      <w:rPr/>
+    </w:lvl>
+  </w:abstractNum>
+  <w:abstractNum w:abstractNumId="16">
+    <w:lvl w:ilvl="0">
+      <w:start w:val="1"/>
+      <w:numFmt w:val="decimal"/>
+      <w:lvlText w:val="%1."/>
+      <w:lvlJc w:val="left"/>
+      <w:pPr>
+        <w:tabs>
+          <w:tab w:val="num" w:pos="397"/>
+        </w:tabs>
+        <w:ind w:left="754" w:hanging="397"/>
+      </w:pPr>
+      <w:rPr>
+        <w:sz w:val="28"/>
+        <w:rFonts w:ascii="Times New Roman" w:hAnsi="Times New Roman"/>
+      </w:rPr>
+    </w:lvl>
+    <w:lvl w:ilvl="1">
+      <w:start w:val="1"/>
+      <w:numFmt w:val="decimal"/>
+      <w:lvlText w:val="%2."/>
+      <w:lvlJc w:val="left"/>
+      <w:pPr>
+        <w:tabs>
+          <w:tab w:val="num" w:pos="794"/>
+        </w:tabs>
+        <w:ind w:left="1151" w:hanging="397"/>
+      </w:pPr>
+      <w:rPr/>
+    </w:lvl>
+    <w:lvl w:ilvl="2">
+      <w:start w:val="1"/>
+      <w:numFmt w:val="decimal"/>
+      <w:lvlText w:val="%3."/>
+      <w:lvlJc w:val="left"/>
+      <w:pPr>
+        <w:tabs>
+          <w:tab w:val="num" w:pos="1191"/>
+        </w:tabs>
+        <w:ind w:left="1548" w:hanging="397"/>
+      </w:pPr>
+      <w:rPr/>
+    </w:lvl>
+    <w:lvl w:ilvl="3">
+      <w:start w:val="1"/>
+      <w:numFmt w:val="decimal"/>
+      <w:lvlText w:val="%4."/>
+      <w:lvlJc w:val="left"/>
+      <w:pPr>
+        <w:tabs>
+          <w:tab w:val="num" w:pos="1588"/>
+        </w:tabs>
+        <w:ind w:left="1945" w:hanging="397"/>
+      </w:pPr>
+      <w:rPr/>
+    </w:lvl>
+    <w:lvl w:ilvl="4">
+      <w:start w:val="1"/>
+      <w:numFmt w:val="decimal"/>
+      <w:lvlText w:val="%5."/>
+      <w:lvlJc w:val="left"/>
+      <w:pPr>
+        <w:tabs>
+          <w:tab w:val="num" w:pos="1985"/>
+        </w:tabs>
+        <w:ind w:left="2342" w:hanging="397"/>
+      </w:pPr>
+      <w:rPr/>
+    </w:lvl>
+    <w:lvl w:ilvl="5">
+      <w:start w:val="1"/>
+      <w:numFmt w:val="decimal"/>
+      <w:lvlText w:val="%6."/>
+      <w:lvlJc w:val="left"/>
+      <w:pPr>
+        <w:tabs>
+          <w:tab w:val="num" w:pos="2381"/>
+        </w:tabs>
+        <w:ind w:left="2738" w:hanging="397"/>
+      </w:pPr>
+      <w:rPr/>
+    </w:lvl>
+    <w:lvl w:ilvl="6">
+      <w:start w:val="1"/>
+      <w:numFmt w:val="decimal"/>
+      <w:lvlText w:val="%7."/>
+      <w:lvlJc w:val="left"/>
+      <w:pPr>
+        <w:tabs>
+          <w:tab w:val="num" w:pos="2778"/>
+        </w:tabs>
+        <w:ind w:left="3135" w:hanging="397"/>
+      </w:pPr>
+      <w:rPr/>
+    </w:lvl>
+    <w:lvl w:ilvl="7">
+      <w:start w:val="1"/>
+      <w:numFmt w:val="decimal"/>
+      <w:lvlText w:val="%8."/>
+      <w:lvlJc w:val="left"/>
+      <w:pPr>
+        <w:tabs>
+          <w:tab w:val="num" w:pos="3175"/>
+        </w:tabs>
+        <w:ind w:left="3532" w:hanging="397"/>
+      </w:pPr>
+      <w:rPr/>
+    </w:lvl>
+    <w:lvl w:ilvl="8">
+      <w:start w:val="1"/>
+      <w:numFmt w:val="decimal"/>
+      <w:lvlText w:val="%9."/>
+      <w:lvlJc w:val="left"/>
+      <w:pPr>
+        <w:tabs>
+          <w:tab w:val="num" w:pos="3572"/>
+        </w:tabs>
+        <w:ind w:left="3929" w:hanging="397"/>
+      </w:pPr>
+      <w:rPr/>
+    </w:lvl>
+  </w:abstractNum>
+  <w:abstractNum w:abstractNumId="17">
+    <w:lvl w:ilvl="0">
+      <w:start w:val="1"/>
+      <w:numFmt w:val="decimal"/>
+      <w:lvlText w:val="%1."/>
+      <w:lvlJc w:val="left"/>
+      <w:pPr>
+        <w:tabs>
+          <w:tab w:val="num" w:pos="397"/>
+        </w:tabs>
+        <w:ind w:left="754" w:hanging="397"/>
+      </w:pPr>
+      <w:rPr>
+        <w:sz w:val="28"/>
+        <w:rFonts w:ascii="Times New Roman" w:hAnsi="Times New Roman"/>
+      </w:rPr>
+    </w:lvl>
+    <w:lvl w:ilvl="1">
+      <w:start w:val="1"/>
+      <w:numFmt w:val="decimal"/>
+      <w:lvlText w:val="%2."/>
+      <w:lvlJc w:val="left"/>
+      <w:pPr>
+        <w:tabs>
+          <w:tab w:val="num" w:pos="794"/>
+        </w:tabs>
+        <w:ind w:left="1151" w:hanging="397"/>
+      </w:pPr>
+      <w:rPr/>
+    </w:lvl>
+    <w:lvl w:ilvl="2">
+      <w:start w:val="1"/>
+      <w:numFmt w:val="decimal"/>
+      <w:lvlText w:val="%3."/>
+      <w:lvlJc w:val="left"/>
+      <w:pPr>
+        <w:tabs>
+          <w:tab w:val="num" w:pos="1191"/>
+        </w:tabs>
+        <w:ind w:left="1548" w:hanging="397"/>
+      </w:pPr>
+      <w:rPr/>
+    </w:lvl>
+    <w:lvl w:ilvl="3">
+      <w:start w:val="1"/>
+      <w:numFmt w:val="decimal"/>
+      <w:lvlText w:val="%4."/>
+      <w:lvlJc w:val="left"/>
+      <w:pPr>
+        <w:tabs>
+          <w:tab w:val="num" w:pos="1588"/>
+        </w:tabs>
+        <w:ind w:left="1945" w:hanging="397"/>
+      </w:pPr>
+      <w:rPr/>
+    </w:lvl>
+    <w:lvl w:ilvl="4">
+      <w:start w:val="1"/>
+      <w:numFmt w:val="decimal"/>
+      <w:lvlText w:val="%5."/>
+      <w:lvlJc w:val="left"/>
+      <w:pPr>
+        <w:tabs>
+          <w:tab w:val="num" w:pos="1985"/>
+        </w:tabs>
+        <w:ind w:left="2342" w:hanging="397"/>
+      </w:pPr>
+      <w:rPr/>
+    </w:lvl>
+    <w:lvl w:ilvl="5">
+      <w:start w:val="1"/>
+      <w:numFmt w:val="decimal"/>
+      <w:lvlText w:val="%6."/>
+      <w:lvlJc w:val="left"/>
+      <w:pPr>
+        <w:tabs>
+          <w:tab w:val="num" w:pos="2381"/>
+        </w:tabs>
+        <w:ind w:left="2738" w:hanging="397"/>
+      </w:pPr>
+      <w:rPr/>
+    </w:lvl>
+    <w:lvl w:ilvl="6">
+      <w:start w:val="1"/>
+      <w:numFmt w:val="decimal"/>
+      <w:lvlText w:val="%7."/>
+      <w:lvlJc w:val="left"/>
+      <w:pPr>
+        <w:tabs>
+          <w:tab w:val="num" w:pos="2778"/>
+        </w:tabs>
+        <w:ind w:left="3135" w:hanging="397"/>
+      </w:pPr>
+      <w:rPr/>
+    </w:lvl>
+    <w:lvl w:ilvl="7">
+      <w:start w:val="1"/>
+      <w:numFmt w:val="decimal"/>
+      <w:lvlText w:val="%8."/>
+      <w:lvlJc w:val="left"/>
+      <w:pPr>
+        <w:tabs>
+          <w:tab w:val="num" w:pos="3175"/>
+        </w:tabs>
+        <w:ind w:left="3532" w:hanging="397"/>
+      </w:pPr>
+      <w:rPr/>
+    </w:lvl>
+    <w:lvl w:ilvl="8">
+      <w:start w:val="1"/>
+      <w:numFmt w:val="decimal"/>
+      <w:lvlText w:val="%9."/>
+      <w:lvlJc w:val="left"/>
+      <w:pPr>
+        <w:tabs>
+          <w:tab w:val="num" w:pos="3572"/>
+        </w:tabs>
+        <w:ind w:left="3929" w:hanging="397"/>
+      </w:pPr>
+      <w:rPr/>
+    </w:lvl>
+  </w:abstractNum>
+  <w:abstractNum w:abstractNumId="18">
+    <w:lvl w:ilvl="0">
+      <w:start w:val="1"/>
+      <w:numFmt w:val="decimal"/>
+      <w:lvlText w:val="%1."/>
+      <w:lvlJc w:val="left"/>
+      <w:pPr>
+        <w:tabs>
+          <w:tab w:val="num" w:pos="397"/>
+        </w:tabs>
+        <w:ind w:left="754" w:hanging="397"/>
+      </w:pPr>
+      <w:rPr>
+        <w:sz w:val="28"/>
+        <w:rFonts w:ascii="Times New Roman" w:hAnsi="Times New Roman"/>
+      </w:rPr>
+    </w:lvl>
+    <w:lvl w:ilvl="1">
+      <w:start w:val="1"/>
+      <w:numFmt w:val="decimal"/>
+      <w:lvlText w:val="%2."/>
+      <w:lvlJc w:val="left"/>
+      <w:pPr>
+        <w:tabs>
+          <w:tab w:val="num" w:pos="794"/>
+        </w:tabs>
+        <w:ind w:left="1151" w:hanging="397"/>
+      </w:pPr>
+      <w:rPr/>
+    </w:lvl>
+    <w:lvl w:ilvl="2">
+      <w:start w:val="1"/>
+      <w:numFmt w:val="decimal"/>
+      <w:lvlText w:val="%3."/>
+      <w:lvlJc w:val="left"/>
+      <w:pPr>
+        <w:tabs>
+          <w:tab w:val="num" w:pos="1191"/>
+        </w:tabs>
+        <w:ind w:left="1548" w:hanging="397"/>
+      </w:pPr>
+      <w:rPr/>
+    </w:lvl>
+    <w:lvl w:ilvl="3">
+      <w:start w:val="1"/>
+      <w:numFmt w:val="decimal"/>
+      <w:lvlText w:val="%4."/>
+      <w:lvlJc w:val="left"/>
+      <w:pPr>
+        <w:tabs>
+          <w:tab w:val="num" w:pos="1588"/>
+        </w:tabs>
+        <w:ind w:left="1945" w:hanging="397"/>
+      </w:pPr>
+      <w:rPr/>
+    </w:lvl>
+    <w:lvl w:ilvl="4">
+      <w:start w:val="1"/>
+      <w:numFmt w:val="decimal"/>
+      <w:lvlText w:val="%5."/>
+      <w:lvlJc w:val="left"/>
+      <w:pPr>
+        <w:tabs>
+          <w:tab w:val="num" w:pos="1985"/>
+        </w:tabs>
+        <w:ind w:left="2342" w:hanging="397"/>
+      </w:pPr>
+      <w:rPr/>
+    </w:lvl>
+    <w:lvl w:ilvl="5">
+      <w:start w:val="1"/>
+      <w:numFmt w:val="decimal"/>
+      <w:lvlText w:val="%6."/>
+      <w:lvlJc w:val="left"/>
+      <w:pPr>
+        <w:tabs>
+          <w:tab w:val="num" w:pos="2381"/>
+        </w:tabs>
+        <w:ind w:left="2738" w:hanging="397"/>
+      </w:pPr>
+      <w:rPr/>
+    </w:lvl>
+    <w:lvl w:ilvl="6">
+      <w:start w:val="1"/>
+      <w:numFmt w:val="decimal"/>
+      <w:lvlText w:val="%7."/>
+      <w:lvlJc w:val="left"/>
+      <w:pPr>
+        <w:tabs>
+          <w:tab w:val="num" w:pos="2778"/>
+        </w:tabs>
+        <w:ind w:left="3135" w:hanging="397"/>
+      </w:pPr>
+      <w:rPr/>
+    </w:lvl>
+    <w:lvl w:ilvl="7">
+      <w:start w:val="1"/>
+      <w:numFmt w:val="decimal"/>
+      <w:lvlText w:val="%8."/>
+      <w:lvlJc w:val="left"/>
+      <w:pPr>
+        <w:tabs>
+          <w:tab w:val="num" w:pos="3175"/>
+        </w:tabs>
+        <w:ind w:left="3532" w:hanging="397"/>
+      </w:pPr>
+      <w:rPr/>
+    </w:lvl>
+    <w:lvl w:ilvl="8">
+      <w:start w:val="1"/>
+      <w:numFmt w:val="decimal"/>
+      <w:lvlText w:val="%9."/>
+      <w:lvlJc w:val="left"/>
+      <w:pPr>
+        <w:tabs>
+          <w:tab w:val="num" w:pos="3572"/>
+        </w:tabs>
+        <w:ind w:left="3929" w:hanging="397"/>
+      </w:pPr>
+      <w:rPr/>
+    </w:lvl>
+  </w:abstractNum>
+  <w:abstractNum w:abstractNumId="19">
     <w:lvl w:ilvl="0">
       <w:start w:val="1"/>
       <w:numFmt w:val="decimal"/>
@@ -36687,46 +37026,37 @@
     <w:abstractNumId w:val="10"/>
   </w:num>
   <w:num w:numId="11">
+    <w:abstractNumId w:val="11"/>
+  </w:num>
+  <w:num w:numId="12">
+    <w:abstractNumId w:val="12"/>
+  </w:num>
+  <w:num w:numId="13">
+    <w:abstractNumId w:val="13"/>
+  </w:num>
+  <w:num w:numId="14">
+    <w:abstractNumId w:val="14"/>
+  </w:num>
+  <w:num w:numId="15">
+    <w:abstractNumId w:val="15"/>
+  </w:num>
+  <w:num w:numId="16">
+    <w:abstractNumId w:val="16"/>
+  </w:num>
+  <w:num w:numId="17">
+    <w:abstractNumId w:val="17"/>
+  </w:num>
+  <w:num w:numId="18">
+    <w:abstractNumId w:val="18"/>
+  </w:num>
+  <w:num w:numId="19">
+    <w:abstractNumId w:val="19"/>
+  </w:num>
+  <w:num w:numId="20">
     <w:abstractNumId w:val="2"/>
     <w:lvlOverride w:ilvl="0">
       <w:startOverride w:val="1"/>
     </w:lvlOverride>
-  </w:num>
-  <w:num w:numId="12">
-    <w:abstractNumId w:val="2"/>
-    <w:lvlOverride w:ilvl="0">
-      <w:startOverride w:val="1"/>
-    </w:lvlOverride>
-  </w:num>
-  <w:num w:numId="13">
-    <w:abstractNumId w:val="2"/>
-    <w:lvlOverride w:ilvl="0">
-      <w:startOverride w:val="1"/>
-    </w:lvlOverride>
-  </w:num>
-  <w:num w:numId="14">
-    <w:abstractNumId w:val="2"/>
-    <w:lvlOverride w:ilvl="0">
-      <w:startOverride w:val="1"/>
-    </w:lvlOverride>
-  </w:num>
-  <w:num w:numId="15">
-    <w:abstractNumId w:val="2"/>
-  </w:num>
-  <w:num w:numId="16">
-    <w:abstractNumId w:val="2"/>
-  </w:num>
-  <w:num w:numId="17">
-    <w:abstractNumId w:val="2"/>
-  </w:num>
-  <w:num w:numId="18">
-    <w:abstractNumId w:val="2"/>
-  </w:num>
-  <w:num w:numId="19">
-    <w:abstractNumId w:val="2"/>
-  </w:num>
-  <w:num w:numId="20">
-    <w:abstractNumId w:val="2"/>
   </w:num>
   <w:num w:numId="21">
     <w:abstractNumId w:val="2"/>
@@ -36748,6 +37078,42 @@
   </w:num>
   <w:num w:numId="24">
     <w:abstractNumId w:val="2"/>
+  </w:num>
+  <w:num w:numId="25">
+    <w:abstractNumId w:val="2"/>
+  </w:num>
+  <w:num w:numId="26">
+    <w:abstractNumId w:val="2"/>
+  </w:num>
+  <w:num w:numId="27">
+    <w:abstractNumId w:val="2"/>
+  </w:num>
+  <w:num w:numId="28">
+    <w:abstractNumId w:val="2"/>
+  </w:num>
+  <w:num w:numId="29">
+    <w:abstractNumId w:val="2"/>
+  </w:num>
+  <w:num w:numId="30">
+    <w:abstractNumId w:val="2"/>
+    <w:lvlOverride w:ilvl="0">
+      <w:startOverride w:val="1"/>
+    </w:lvlOverride>
+  </w:num>
+  <w:num w:numId="31">
+    <w:abstractNumId w:val="2"/>
+    <w:lvlOverride w:ilvl="0">
+      <w:startOverride w:val="1"/>
+    </w:lvlOverride>
+  </w:num>
+  <w:num w:numId="32">
+    <w:abstractNumId w:val="2"/>
+    <w:lvlOverride w:ilvl="0">
+      <w:startOverride w:val="1"/>
+    </w:lvlOverride>
+  </w:num>
+  <w:num w:numId="33">
+    <w:abstractNumId w:val="2"/>
     <w:lvlOverride w:ilvl="0">
       <w:startOverride w:val="1"/>
     </w:lvlOverride>
@@ -36778,7 +37144,7 @@
     <w:pPr>
       <w:widowControl/>
       <w:suppressAutoHyphens w:val="true"/>
-      <w:overflowPunct w:val="true"/>
+      <w:overflowPunct w:val="false"/>
       <w:bidi w:val="0"/>
       <w:spacing w:before="0" w:after="0"/>
       <w:jc w:val="left"/>
@@ -37878,7 +38244,7 @@
         <w:numId w:val="4"/>
       </w:numPr>
       <w:suppressAutoHyphens w:val="true"/>
-      <w:overflowPunct w:val="true"/>
+      <w:overflowPunct w:val="false"/>
       <w:bidi w:val="0"/>
       <w:spacing w:lineRule="auto" w:line="360" w:before="0" w:after="0"/>
       <w:jc w:val="center"/>
@@ -37947,7 +38313,7 @@
         <w:numId w:val="0"/>
       </w:numPr>
       <w:suppressAutoHyphens w:val="true"/>
-      <w:overflowPunct w:val="true"/>
+      <w:overflowPunct w:val="false"/>
       <w:bidi w:val="0"/>
       <w:spacing w:lineRule="auto" w:line="240" w:before="0" w:after="0"/>
       <w:ind w:left="0" w:right="0" w:hanging="0"/>
@@ -38012,7 +38378,7 @@
         <w:numId w:val="0"/>
       </w:numPr>
       <w:suppressAutoHyphens w:val="true"/>
-      <w:overflowPunct w:val="true"/>
+      <w:overflowPunct w:val="false"/>
       <w:bidi w:val="0"/>
       <w:spacing w:lineRule="auto" w:line="240" w:before="0" w:after="0"/>
       <w:ind w:left="0" w:right="0" w:hanging="0"/>
@@ -38051,7 +38417,7 @@
         <w:numId w:val="0"/>
       </w:numPr>
       <w:suppressAutoHyphens w:val="true"/>
-      <w:overflowPunct w:val="true"/>
+      <w:overflowPunct w:val="false"/>
       <w:bidi w:val="0"/>
       <w:spacing w:lineRule="auto" w:line="240" w:before="0" w:after="0"/>
       <w:ind w:left="0" w:right="0" w:hanging="0"/>

</xml_diff>